<commit_message>
added UML diagrams + doku update
</commit_message>
<xml_diff>
--- a/public/Travel-Assistant Projekt Dokumentation.docx
+++ b/public/Travel-Assistant Projekt Dokumentation.docx
@@ -16,33 +16,6 @@
           <w:sz w:val="24"/>
           <w:szCs w:val="24"/>
         </w:rPr>
-        <w:t>Travel-</w:t>
-      </w:r>
-      <w:proofErr w:type="spellStart"/>
-      <w:r>
-        <w:rPr>
-          <w:rFonts w:ascii="Arial" w:hAnsi="Arial" w:cs="Arial"/>
-          <w:sz w:val="24"/>
-          <w:szCs w:val="24"/>
-        </w:rPr>
-        <w:t>Assistant</w:t>
-      </w:r>
-      <w:proofErr w:type="spellEnd"/>
-    </w:p>
-    <w:p>
-      <w:pPr>
-        <w:rPr>
-          <w:rFonts w:ascii="Arial" w:hAnsi="Arial" w:cs="Arial"/>
-          <w:sz w:val="24"/>
-          <w:szCs w:val="24"/>
-        </w:rPr>
-      </w:pPr>
-      <w:r>
-        <w:rPr>
-          <w:rFonts w:ascii="Arial" w:hAnsi="Arial" w:cs="Arial"/>
-          <w:sz w:val="24"/>
-          <w:szCs w:val="24"/>
-        </w:rPr>
         <w:t>Abschlussprüfung Sommer 2024</w:t>
       </w:r>
     </w:p>
@@ -62,6 +35,368 @@
         </w:rPr>
         <w:t>Fachinformatiker für Anwendungsentwicklung</w:t>
       </w:r>
+    </w:p>
+    <w:p>
+      <w:pPr>
+        <w:rPr>
+          <w:rFonts w:ascii="Arial" w:hAnsi="Arial" w:cs="Arial"/>
+          <w:sz w:val="24"/>
+          <w:szCs w:val="24"/>
+        </w:rPr>
+      </w:pPr>
+      <w:r>
+        <w:rPr>
+          <w:rFonts w:ascii="Arial" w:hAnsi="Arial" w:cs="Arial"/>
+          <w:sz w:val="24"/>
+          <w:szCs w:val="24"/>
+        </w:rPr>
+        <w:t>Dokumentation zur betrieblichen Projektarbeit</w:t>
+      </w:r>
+    </w:p>
+    <w:p>
+      <w:pPr>
+        <w:rPr>
+          <w:rFonts w:ascii="Arial" w:hAnsi="Arial" w:cs="Arial"/>
+          <w:sz w:val="24"/>
+          <w:szCs w:val="24"/>
+        </w:rPr>
+      </w:pPr>
+      <w:r>
+        <w:rPr>
+          <w:rFonts w:ascii="Arial" w:hAnsi="Arial" w:cs="Arial"/>
+          <w:sz w:val="24"/>
+          <w:szCs w:val="24"/>
+        </w:rPr>
+        <w:t>Digitalisierung von Erstellung, Verwaltung &amp; Validierung der Reisekostenabrechnungen mithilfe einer Single-Page-Application (SPA).</w:t>
+      </w:r>
+    </w:p>
+    <w:p>
+      <w:pPr>
+        <w:rPr>
+          <w:rFonts w:ascii="Arial" w:hAnsi="Arial" w:cs="Arial"/>
+          <w:sz w:val="24"/>
+          <w:szCs w:val="24"/>
+        </w:rPr>
+      </w:pPr>
+      <w:r>
+        <w:rPr>
+          <w:rFonts w:ascii="Arial" w:hAnsi="Arial" w:cs="Arial"/>
+          <w:sz w:val="24"/>
+          <w:szCs w:val="24"/>
+        </w:rPr>
+        <w:t>17.04.2024</w:t>
+      </w:r>
+    </w:p>
+    <w:p>
+      <w:pPr>
+        <w:rPr>
+          <w:rFonts w:ascii="Arial" w:hAnsi="Arial" w:cs="Arial"/>
+          <w:sz w:val="24"/>
+          <w:szCs w:val="24"/>
+        </w:rPr>
+      </w:pPr>
+    </w:p>
+    <w:p>
+      <w:pPr>
+        <w:rPr>
+          <w:rFonts w:ascii="Arial" w:hAnsi="Arial" w:cs="Arial"/>
+          <w:sz w:val="24"/>
+          <w:szCs w:val="24"/>
+        </w:rPr>
+      </w:pPr>
+      <w:r>
+        <w:rPr>
+          <w:rFonts w:ascii="Arial" w:hAnsi="Arial" w:cs="Arial"/>
+          <w:sz w:val="24"/>
+          <w:szCs w:val="24"/>
+        </w:rPr>
+        <w:t xml:space="preserve">Ricardo Hoffmann </w:t>
+      </w:r>
+    </w:p>
+    <w:p>
+      <w:pPr>
+        <w:rPr>
+          <w:rFonts w:ascii="Arial" w:hAnsi="Arial" w:cs="Arial"/>
+          <w:sz w:val="24"/>
+          <w:szCs w:val="24"/>
+        </w:rPr>
+      </w:pPr>
+      <w:r>
+        <w:rPr>
+          <w:rFonts w:ascii="Arial" w:hAnsi="Arial" w:cs="Arial"/>
+          <w:sz w:val="24"/>
+          <w:szCs w:val="24"/>
+        </w:rPr>
+        <w:t>Elpke 19a</w:t>
+      </w:r>
+    </w:p>
+    <w:p>
+      <w:pPr>
+        <w:rPr>
+          <w:rFonts w:ascii="Arial" w:hAnsi="Arial" w:cs="Arial"/>
+          <w:sz w:val="24"/>
+          <w:szCs w:val="24"/>
+        </w:rPr>
+      </w:pPr>
+      <w:r>
+        <w:rPr>
+          <w:rFonts w:ascii="Arial" w:hAnsi="Arial" w:cs="Arial"/>
+          <w:sz w:val="24"/>
+          <w:szCs w:val="24"/>
+        </w:rPr>
+        <w:t>33605 Bielefeld</w:t>
+      </w:r>
+    </w:p>
+    <w:p>
+      <w:pPr>
+        <w:rPr>
+          <w:rFonts w:ascii="Arial" w:hAnsi="Arial" w:cs="Arial"/>
+          <w:sz w:val="24"/>
+          <w:szCs w:val="24"/>
+        </w:rPr>
+      </w:pPr>
+    </w:p>
+    <w:p>
+      <w:pPr>
+        <w:rPr>
+          <w:rFonts w:ascii="Arial" w:hAnsi="Arial" w:cs="Arial"/>
+          <w:sz w:val="24"/>
+          <w:szCs w:val="24"/>
+        </w:rPr>
+      </w:pPr>
+      <w:r>
+        <w:rPr>
+          <w:rFonts w:ascii="Arial" w:hAnsi="Arial" w:cs="Arial"/>
+          <w:sz w:val="24"/>
+          <w:szCs w:val="24"/>
+        </w:rPr>
+        <w:t>Ausbildungsbetrieb</w:t>
+      </w:r>
+    </w:p>
+    <w:p>
+      <w:pPr>
+        <w:rPr>
+          <w:rFonts w:ascii="Arial" w:hAnsi="Arial" w:cs="Arial"/>
+          <w:sz w:val="24"/>
+          <w:szCs w:val="24"/>
+        </w:rPr>
+      </w:pPr>
+      <w:r>
+        <w:rPr>
+          <w:rFonts w:ascii="Arial" w:hAnsi="Arial" w:cs="Arial"/>
+          <w:sz w:val="24"/>
+          <w:szCs w:val="24"/>
+        </w:rPr>
+        <w:t>DTS Systeme GmbH</w:t>
+      </w:r>
+    </w:p>
+    <w:p>
+      <w:pPr>
+        <w:rPr>
+          <w:rFonts w:ascii="Arial" w:hAnsi="Arial" w:cs="Arial"/>
+          <w:sz w:val="24"/>
+          <w:szCs w:val="24"/>
+        </w:rPr>
+      </w:pPr>
+      <w:r>
+        <w:rPr>
+          <w:rFonts w:ascii="Arial" w:hAnsi="Arial" w:cs="Arial"/>
+          <w:sz w:val="24"/>
+          <w:szCs w:val="24"/>
+        </w:rPr>
+        <w:t>Schrewestraße 2</w:t>
+      </w:r>
+    </w:p>
+    <w:p>
+      <w:pPr>
+        <w:rPr>
+          <w:rFonts w:ascii="Arial" w:hAnsi="Arial" w:cs="Arial"/>
+          <w:sz w:val="24"/>
+          <w:szCs w:val="24"/>
+        </w:rPr>
+      </w:pPr>
+      <w:r>
+        <w:rPr>
+          <w:rFonts w:ascii="Arial" w:hAnsi="Arial" w:cs="Arial"/>
+          <w:sz w:val="24"/>
+          <w:szCs w:val="24"/>
+        </w:rPr>
+        <w:t>32051 Herford</w:t>
+      </w:r>
+    </w:p>
+    <w:p>
+      <w:pPr>
+        <w:rPr>
+          <w:rFonts w:ascii="Arial" w:hAnsi="Arial" w:cs="Arial"/>
+          <w:sz w:val="24"/>
+          <w:szCs w:val="24"/>
+        </w:rPr>
+      </w:pPr>
+    </w:p>
+    <w:p>
+      <w:pPr>
+        <w:rPr>
+          <w:rFonts w:ascii="Arial" w:hAnsi="Arial" w:cs="Arial"/>
+          <w:sz w:val="24"/>
+          <w:szCs w:val="24"/>
+        </w:rPr>
+      </w:pPr>
+      <w:r>
+        <w:rPr>
+          <w:rFonts w:ascii="Arial" w:hAnsi="Arial" w:cs="Arial"/>
+          <w:sz w:val="24"/>
+          <w:szCs w:val="24"/>
+        </w:rPr>
+        <w:t>Inhaltsverzeichnis</w:t>
+      </w:r>
+    </w:p>
+    <w:p>
+      <w:pPr>
+        <w:rPr>
+          <w:rFonts w:ascii="Arial" w:hAnsi="Arial" w:cs="Arial"/>
+          <w:sz w:val="24"/>
+          <w:szCs w:val="24"/>
+        </w:rPr>
+      </w:pPr>
+    </w:p>
+    <w:p>
+      <w:pPr>
+        <w:pStyle w:val="berschrift1"/>
+      </w:pPr>
+      <w:r>
+        <w:t>Einführung</w:t>
+      </w:r>
+    </w:p>
+    <w:p>
+      <w:pPr>
+        <w:rPr>
+          <w:rFonts w:ascii="Arial" w:hAnsi="Arial" w:cs="Arial"/>
+          <w:sz w:val="24"/>
+          <w:szCs w:val="24"/>
+        </w:rPr>
+      </w:pPr>
+      <w:r>
+        <w:rPr>
+          <w:rFonts w:ascii="Arial" w:hAnsi="Arial" w:cs="Arial"/>
+          <w:sz w:val="24"/>
+          <w:szCs w:val="24"/>
+        </w:rPr>
+        <w:t>In dieser Projektdokumentation wird der Ablauf des Abschlussprojekts, das durch den</w:t>
+      </w:r>
+    </w:p>
+    <w:p>
+      <w:pPr>
+        <w:rPr>
+          <w:rFonts w:ascii="Arial" w:hAnsi="Arial" w:cs="Arial"/>
+          <w:sz w:val="24"/>
+          <w:szCs w:val="24"/>
+        </w:rPr>
+      </w:pPr>
+      <w:r>
+        <w:rPr>
+          <w:rFonts w:ascii="Arial" w:hAnsi="Arial" w:cs="Arial"/>
+          <w:sz w:val="24"/>
+          <w:szCs w:val="24"/>
+        </w:rPr>
+        <w:t>Autor im Rahmen der Abschlusspr</w:t>
+      </w:r>
+      <w:r>
+        <w:rPr>
+          <w:rFonts w:ascii="Arial" w:hAnsi="Arial" w:cs="Arial"/>
+          <w:sz w:val="24"/>
+          <w:szCs w:val="24"/>
+        </w:rPr>
+        <w:t>ü</w:t>
+      </w:r>
+      <w:r>
+        <w:rPr>
+          <w:rFonts w:ascii="Arial" w:hAnsi="Arial" w:cs="Arial"/>
+          <w:sz w:val="24"/>
+          <w:szCs w:val="24"/>
+        </w:rPr>
+        <w:t>fung zum Fachinformatiker f</w:t>
+      </w:r>
+      <w:r>
+        <w:rPr>
+          <w:rFonts w:ascii="Arial" w:hAnsi="Arial" w:cs="Arial"/>
+          <w:sz w:val="24"/>
+          <w:szCs w:val="24"/>
+        </w:rPr>
+        <w:t>ü</w:t>
+      </w:r>
+      <w:r>
+        <w:rPr>
+          <w:rFonts w:ascii="Arial" w:hAnsi="Arial" w:cs="Arial"/>
+          <w:sz w:val="24"/>
+          <w:szCs w:val="24"/>
+        </w:rPr>
+        <w:t>r</w:t>
+      </w:r>
+      <w:r>
+        <w:rPr>
+          <w:rFonts w:ascii="Arial" w:hAnsi="Arial" w:cs="Arial"/>
+          <w:sz w:val="24"/>
+          <w:szCs w:val="24"/>
+        </w:rPr>
+        <w:t xml:space="preserve">    </w:t>
+      </w:r>
+      <w:r>
+        <w:rPr>
+          <w:rFonts w:ascii="Arial" w:hAnsi="Arial" w:cs="Arial"/>
+          <w:sz w:val="24"/>
+          <w:szCs w:val="24"/>
+        </w:rPr>
+        <w:t>Anwendungsentwicklung durchgef</w:t>
+      </w:r>
+      <w:r>
+        <w:rPr>
+          <w:rFonts w:ascii="Arial" w:hAnsi="Arial" w:cs="Arial"/>
+          <w:sz w:val="24"/>
+          <w:szCs w:val="24"/>
+        </w:rPr>
+        <w:t>ü</w:t>
+      </w:r>
+      <w:r>
+        <w:rPr>
+          <w:rFonts w:ascii="Arial" w:hAnsi="Arial" w:cs="Arial"/>
+          <w:sz w:val="24"/>
+          <w:szCs w:val="24"/>
+        </w:rPr>
+        <w:t>hrt wurde, beschrieben.</w:t>
+      </w:r>
+    </w:p>
+    <w:p>
+      <w:pPr>
+        <w:rPr>
+          <w:rFonts w:ascii="Arial" w:hAnsi="Arial" w:cs="Arial"/>
+          <w:sz w:val="24"/>
+          <w:szCs w:val="24"/>
+        </w:rPr>
+      </w:pPr>
+      <w:r>
+        <w:rPr>
+          <w:rFonts w:ascii="Arial" w:hAnsi="Arial" w:cs="Arial"/>
+          <w:sz w:val="24"/>
+          <w:szCs w:val="24"/>
+        </w:rPr>
+        <w:t>Das Projekt wurde in der DTS Systeme GmbH durchgef</w:t>
+      </w:r>
+      <w:r>
+        <w:rPr>
+          <w:rFonts w:ascii="Arial" w:hAnsi="Arial" w:cs="Arial"/>
+          <w:sz w:val="24"/>
+          <w:szCs w:val="24"/>
+        </w:rPr>
+        <w:t>ü</w:t>
+      </w:r>
+      <w:r>
+        <w:rPr>
+          <w:rFonts w:ascii="Arial" w:hAnsi="Arial" w:cs="Arial"/>
+          <w:sz w:val="24"/>
+          <w:szCs w:val="24"/>
+        </w:rPr>
+        <w:t>hrt. Die DTS Systeme GmbH</w:t>
+      </w:r>
       <w:r>
         <w:rPr>
           <w:rFonts w:ascii="Arial" w:hAnsi="Arial" w:cs="Arial"/>
@@ -70,239 +405,599 @@
         </w:rPr>
         <w:t xml:space="preserve"> </w:t>
       </w:r>
-    </w:p>
-    <w:p>
-      <w:pPr>
-        <w:rPr>
-          <w:rFonts w:ascii="Arial" w:hAnsi="Arial" w:cs="Arial"/>
-          <w:sz w:val="24"/>
-          <w:szCs w:val="24"/>
-        </w:rPr>
-      </w:pPr>
-      <w:r>
-        <w:rPr>
-          <w:rFonts w:ascii="Arial" w:hAnsi="Arial" w:cs="Arial"/>
-          <w:sz w:val="24"/>
-          <w:szCs w:val="24"/>
-        </w:rPr>
-        <w:t xml:space="preserve">Ricardo Hoffmann </w:t>
-      </w:r>
-    </w:p>
-    <w:p>
-      <w:pPr>
-        <w:rPr>
-          <w:rFonts w:ascii="Arial" w:hAnsi="Arial" w:cs="Arial"/>
-          <w:sz w:val="24"/>
-          <w:szCs w:val="24"/>
-        </w:rPr>
-      </w:pPr>
-      <w:proofErr w:type="spellStart"/>
-      <w:r>
-        <w:rPr>
-          <w:rFonts w:ascii="Arial" w:hAnsi="Arial" w:cs="Arial"/>
-          <w:sz w:val="24"/>
-          <w:szCs w:val="24"/>
-        </w:rPr>
-        <w:t>Elpke</w:t>
-      </w:r>
-      <w:proofErr w:type="spellEnd"/>
-      <w:r>
-        <w:rPr>
-          <w:rFonts w:ascii="Arial" w:hAnsi="Arial" w:cs="Arial"/>
-          <w:sz w:val="24"/>
-          <w:szCs w:val="24"/>
-        </w:rPr>
-        <w:t xml:space="preserve"> 19a</w:t>
-      </w:r>
-    </w:p>
-    <w:p>
-      <w:pPr>
-        <w:rPr>
-          <w:rFonts w:ascii="Arial" w:hAnsi="Arial" w:cs="Arial"/>
-          <w:sz w:val="24"/>
-          <w:szCs w:val="24"/>
-        </w:rPr>
-      </w:pPr>
-      <w:r>
-        <w:rPr>
-          <w:rFonts w:ascii="Arial" w:hAnsi="Arial" w:cs="Arial"/>
-          <w:sz w:val="24"/>
-          <w:szCs w:val="24"/>
-        </w:rPr>
-        <w:t>33605 Bielefeld</w:t>
-      </w:r>
-    </w:p>
-    <w:p>
-      <w:pPr>
-        <w:rPr>
-          <w:rFonts w:ascii="Arial" w:hAnsi="Arial" w:cs="Arial"/>
-          <w:sz w:val="24"/>
-          <w:szCs w:val="24"/>
-        </w:rPr>
-      </w:pPr>
-    </w:p>
-    <w:p>
-      <w:pPr>
-        <w:rPr>
-          <w:rFonts w:ascii="Arial" w:hAnsi="Arial" w:cs="Arial"/>
-          <w:sz w:val="24"/>
-          <w:szCs w:val="24"/>
-        </w:rPr>
-      </w:pPr>
-      <w:r>
-        <w:rPr>
-          <w:rFonts w:ascii="Arial" w:hAnsi="Arial" w:cs="Arial"/>
-          <w:sz w:val="24"/>
-          <w:szCs w:val="24"/>
-        </w:rPr>
-        <w:t>DTS Systeme GmbH</w:t>
-      </w:r>
-    </w:p>
-    <w:p>
-      <w:pPr>
-        <w:rPr>
-          <w:rFonts w:ascii="Arial" w:hAnsi="Arial" w:cs="Arial"/>
-          <w:sz w:val="24"/>
-          <w:szCs w:val="24"/>
-        </w:rPr>
-      </w:pPr>
-      <w:proofErr w:type="spellStart"/>
-      <w:r>
-        <w:rPr>
-          <w:rFonts w:ascii="Arial" w:hAnsi="Arial" w:cs="Arial"/>
-          <w:sz w:val="24"/>
-          <w:szCs w:val="24"/>
-        </w:rPr>
-        <w:t>Schrewestraße</w:t>
-      </w:r>
-      <w:proofErr w:type="spellEnd"/>
-      <w:r>
-        <w:rPr>
-          <w:rFonts w:ascii="Arial" w:hAnsi="Arial" w:cs="Arial"/>
-          <w:sz w:val="24"/>
-          <w:szCs w:val="24"/>
-        </w:rPr>
-        <w:t xml:space="preserve"> 2</w:t>
-      </w:r>
-    </w:p>
-    <w:p>
-      <w:pPr>
-        <w:rPr>
-          <w:rFonts w:ascii="Arial" w:hAnsi="Arial" w:cs="Arial"/>
-          <w:sz w:val="24"/>
-          <w:szCs w:val="24"/>
-        </w:rPr>
-      </w:pPr>
-      <w:r>
-        <w:rPr>
-          <w:rFonts w:ascii="Arial" w:hAnsi="Arial" w:cs="Arial"/>
-          <w:sz w:val="24"/>
-          <w:szCs w:val="24"/>
-        </w:rPr>
-        <w:t>32051 Herford</w:t>
-      </w:r>
-    </w:p>
-    <w:p>
-      <w:pPr>
-        <w:rPr>
-          <w:rFonts w:ascii="Arial" w:hAnsi="Arial" w:cs="Arial"/>
-          <w:sz w:val="24"/>
-          <w:szCs w:val="24"/>
-        </w:rPr>
-      </w:pPr>
-    </w:p>
-    <w:p>
-      <w:pPr>
-        <w:rPr>
-          <w:rFonts w:ascii="Arial" w:hAnsi="Arial" w:cs="Arial"/>
-          <w:sz w:val="24"/>
-          <w:szCs w:val="24"/>
-        </w:rPr>
-      </w:pPr>
-      <w:r>
-        <w:rPr>
-          <w:rFonts w:ascii="Arial" w:hAnsi="Arial" w:cs="Arial"/>
-          <w:sz w:val="24"/>
-          <w:szCs w:val="24"/>
-        </w:rPr>
-        <w:t>Digitalisierung von Erstellung, Verwaltung &amp; Validierung der Reisekostenabrechnungen mithilfe einer Single-Page-</w:t>
-      </w:r>
-      <w:proofErr w:type="spellStart"/>
-      <w:r>
-        <w:rPr>
-          <w:rFonts w:ascii="Arial" w:hAnsi="Arial" w:cs="Arial"/>
-          <w:sz w:val="24"/>
-          <w:szCs w:val="24"/>
-        </w:rPr>
-        <w:t>Application</w:t>
-      </w:r>
-      <w:proofErr w:type="spellEnd"/>
-      <w:r>
-        <w:rPr>
-          <w:rFonts w:ascii="Arial" w:hAnsi="Arial" w:cs="Arial"/>
-          <w:sz w:val="24"/>
-          <w:szCs w:val="24"/>
-        </w:rPr>
-        <w:t xml:space="preserve"> (SPA).</w:t>
-      </w:r>
-    </w:p>
-    <w:p>
-      <w:pPr>
-        <w:rPr>
-          <w:rFonts w:ascii="Arial" w:hAnsi="Arial" w:cs="Arial"/>
-          <w:sz w:val="24"/>
-          <w:szCs w:val="24"/>
-        </w:rPr>
-      </w:pPr>
-      <w:r>
-        <w:rPr>
-          <w:rFonts w:ascii="Arial" w:hAnsi="Arial" w:cs="Arial"/>
-          <w:sz w:val="24"/>
-          <w:szCs w:val="24"/>
-        </w:rPr>
-        <w:t>26.02-17.04.2024</w:t>
-      </w:r>
-    </w:p>
-    <w:p>
-      <w:pPr>
-        <w:rPr>
-          <w:rFonts w:ascii="Arial" w:hAnsi="Arial" w:cs="Arial"/>
-          <w:sz w:val="24"/>
-          <w:szCs w:val="24"/>
-        </w:rPr>
-      </w:pPr>
-      <w:r>
-        <w:rPr>
-          <w:rFonts w:ascii="Arial" w:hAnsi="Arial" w:cs="Arial"/>
-          <w:sz w:val="24"/>
-          <w:szCs w:val="24"/>
-        </w:rPr>
-        <w:t>Inhaltsverzeichnis</w:t>
-      </w:r>
-    </w:p>
-    <w:p>
-      <w:pPr>
-        <w:rPr>
-          <w:rFonts w:ascii="Arial" w:hAnsi="Arial" w:cs="Arial"/>
-          <w:sz w:val="24"/>
-          <w:szCs w:val="24"/>
-        </w:rPr>
-      </w:pPr>
-    </w:p>
-    <w:p>
-      <w:pPr>
-        <w:rPr>
-          <w:rFonts w:ascii="Arial" w:hAnsi="Arial" w:cs="Arial"/>
-          <w:sz w:val="24"/>
-          <w:szCs w:val="24"/>
-        </w:rPr>
-      </w:pPr>
-      <w:r>
-        <w:rPr>
-          <w:rFonts w:ascii="Arial" w:hAnsi="Arial" w:cs="Arial"/>
-          <w:sz w:val="24"/>
-          <w:szCs w:val="24"/>
-        </w:rPr>
+      <w:r>
+        <w:rPr>
+          <w:rFonts w:ascii="Arial" w:hAnsi="Arial" w:cs="Arial"/>
+          <w:sz w:val="24"/>
+          <w:szCs w:val="24"/>
+        </w:rPr>
+        <w:t xml:space="preserve">ist der Ausbildungsbetrieb des Autors und wird im Abschnitt Projektumfeld </w:t>
+      </w:r>
+      <w:r>
+        <w:rPr>
+          <w:rFonts w:ascii="Arial" w:hAnsi="Arial" w:cs="Arial"/>
+          <w:sz w:val="24"/>
+          <w:szCs w:val="24"/>
+        </w:rPr>
+        <w:t>nä</w:t>
+      </w:r>
+      <w:r>
+        <w:rPr>
+          <w:rFonts w:ascii="Arial" w:hAnsi="Arial" w:cs="Arial"/>
+          <w:sz w:val="24"/>
+          <w:szCs w:val="24"/>
+        </w:rPr>
+        <w:t>her</w:t>
+      </w:r>
+      <w:r>
+        <w:rPr>
+          <w:rFonts w:ascii="Arial" w:hAnsi="Arial" w:cs="Arial"/>
+          <w:sz w:val="24"/>
+          <w:szCs w:val="24"/>
+        </w:rPr>
+        <w:t xml:space="preserve"> </w:t>
+      </w:r>
+      <w:r>
+        <w:rPr>
+          <w:rFonts w:ascii="Arial" w:hAnsi="Arial" w:cs="Arial"/>
+          <w:sz w:val="24"/>
+          <w:szCs w:val="24"/>
+        </w:rPr>
+        <w:t>beschrieben.</w:t>
+      </w:r>
+    </w:p>
+    <w:p>
+      <w:pPr>
+        <w:rPr>
+          <w:rFonts w:ascii="Arial" w:hAnsi="Arial" w:cs="Arial"/>
+          <w:sz w:val="24"/>
+          <w:szCs w:val="24"/>
+        </w:rPr>
+      </w:pPr>
+    </w:p>
+    <w:p>
+      <w:pPr>
+        <w:pStyle w:val="berschrift1"/>
+      </w:pPr>
+      <w:r>
+        <w:t>Projektumfeld</w:t>
+      </w:r>
+    </w:p>
+    <w:p>
+      <w:pPr>
+        <w:rPr>
+          <w:rFonts w:ascii="Arial" w:hAnsi="Arial" w:cs="Arial"/>
+          <w:sz w:val="24"/>
+          <w:szCs w:val="24"/>
+        </w:rPr>
+      </w:pPr>
+      <w:r>
+        <w:rPr>
+          <w:rFonts w:ascii="Arial" w:hAnsi="Arial" w:cs="Arial"/>
+          <w:sz w:val="24"/>
+          <w:szCs w:val="24"/>
+        </w:rPr>
+        <w:t>Die DTS-Gruppe ist eine international t</w:t>
+      </w:r>
+      <w:r>
+        <w:rPr>
+          <w:rFonts w:ascii="Arial" w:hAnsi="Arial" w:cs="Arial"/>
+          <w:sz w:val="24"/>
+          <w:szCs w:val="24"/>
+        </w:rPr>
+        <w:t>ä</w:t>
+      </w:r>
+      <w:r>
+        <w:rPr>
+          <w:rFonts w:ascii="Arial" w:hAnsi="Arial" w:cs="Arial"/>
+          <w:sz w:val="24"/>
+          <w:szCs w:val="24"/>
+        </w:rPr>
+        <w:t>tige IT-Dienstleistungsunternehmensgruppe</w:t>
+      </w:r>
+    </w:p>
+    <w:p>
+      <w:pPr>
+        <w:rPr>
+          <w:rFonts w:ascii="Arial" w:hAnsi="Arial" w:cs="Arial"/>
+          <w:sz w:val="24"/>
+          <w:szCs w:val="24"/>
+        </w:rPr>
+      </w:pPr>
+      <w:r>
+        <w:rPr>
+          <w:rFonts w:ascii="Arial" w:hAnsi="Arial" w:cs="Arial"/>
+          <w:sz w:val="24"/>
+          <w:szCs w:val="24"/>
+        </w:rPr>
+        <w:t xml:space="preserve">mit </w:t>
+      </w:r>
+      <w:r>
+        <w:rPr>
+          <w:rFonts w:ascii="Arial" w:hAnsi="Arial" w:cs="Arial"/>
+          <w:sz w:val="24"/>
+          <w:szCs w:val="24"/>
+        </w:rPr>
+        <w:t>ü</w:t>
+      </w:r>
+      <w:r>
+        <w:rPr>
+          <w:rFonts w:ascii="Arial" w:hAnsi="Arial" w:cs="Arial"/>
+          <w:sz w:val="24"/>
+          <w:szCs w:val="24"/>
+        </w:rPr>
+        <w:t xml:space="preserve">ber </w:t>
+      </w:r>
+      <w:r>
+        <w:rPr>
+          <w:rFonts w:ascii="Arial" w:hAnsi="Arial" w:cs="Arial"/>
+          <w:sz w:val="24"/>
+          <w:szCs w:val="24"/>
+        </w:rPr>
+        <w:t>400</w:t>
+      </w:r>
+      <w:r>
+        <w:rPr>
+          <w:rFonts w:ascii="Arial" w:hAnsi="Arial" w:cs="Arial"/>
+          <w:sz w:val="24"/>
+          <w:szCs w:val="24"/>
+        </w:rPr>
+        <w:t xml:space="preserve"> Mitarbeitenden an 14 Standorten in Deutschland und Griechenland. Sie</w:t>
+      </w:r>
+    </w:p>
+    <w:p>
+      <w:pPr>
+        <w:rPr>
+          <w:rFonts w:ascii="Arial" w:hAnsi="Arial" w:cs="Arial"/>
+          <w:sz w:val="24"/>
+          <w:szCs w:val="24"/>
+        </w:rPr>
+      </w:pPr>
+      <w:r>
+        <w:rPr>
+          <w:rFonts w:ascii="Arial" w:hAnsi="Arial" w:cs="Arial"/>
+          <w:sz w:val="24"/>
+          <w:szCs w:val="24"/>
+        </w:rPr>
+        <w:t>betreut Kunden dabei in den Bereichen Datacenter, Technologies und Security und</w:t>
+      </w:r>
+    </w:p>
+    <w:p>
+      <w:pPr>
+        <w:rPr>
+          <w:rFonts w:ascii="Arial" w:hAnsi="Arial" w:cs="Arial"/>
+          <w:sz w:val="24"/>
+          <w:szCs w:val="24"/>
+        </w:rPr>
+      </w:pPr>
+      <w:r>
+        <w:rPr>
+          <w:rFonts w:ascii="Arial" w:hAnsi="Arial" w:cs="Arial"/>
+          <w:sz w:val="24"/>
+          <w:szCs w:val="24"/>
+        </w:rPr>
+        <w:t>bietet selbst entwickelte Software an.</w:t>
+      </w:r>
+    </w:p>
+    <w:p>
+      <w:pPr>
+        <w:rPr>
+          <w:rFonts w:ascii="Arial" w:hAnsi="Arial" w:cs="Arial"/>
+          <w:sz w:val="24"/>
+          <w:szCs w:val="24"/>
+        </w:rPr>
+      </w:pPr>
+      <w:r>
+        <w:rPr>
+          <w:rFonts w:ascii="Arial" w:hAnsi="Arial" w:cs="Arial"/>
+          <w:sz w:val="24"/>
+          <w:szCs w:val="24"/>
+        </w:rPr>
+        <w:t>Das Team Software Development entwickelt und betreut Software, wie das DTS</w:t>
+      </w:r>
+    </w:p>
+    <w:p>
+      <w:pPr>
+        <w:rPr>
+          <w:rFonts w:ascii="Arial" w:hAnsi="Arial" w:cs="Arial"/>
+          <w:sz w:val="24"/>
+          <w:szCs w:val="24"/>
+          <w:lang w:val="en-US"/>
+        </w:rPr>
+      </w:pPr>
+      <w:r>
+        <w:rPr>
+          <w:rFonts w:ascii="Arial" w:hAnsi="Arial" w:cs="Arial"/>
+          <w:sz w:val="24"/>
+          <w:szCs w:val="24"/>
+          <w:lang w:val="en-US"/>
+        </w:rPr>
+        <w:lastRenderedPageBreak/>
+        <w:t>Monitoring, das DTS Cockpit, das DTS Identity Management oder DTS Identity as a</w:t>
+      </w:r>
+    </w:p>
+    <w:p>
+      <w:pPr>
+        <w:rPr>
+          <w:rFonts w:ascii="Arial" w:hAnsi="Arial" w:cs="Arial"/>
+          <w:sz w:val="24"/>
+          <w:szCs w:val="24"/>
+        </w:rPr>
+      </w:pPr>
+      <w:r>
+        <w:rPr>
+          <w:rFonts w:ascii="Arial" w:hAnsi="Arial" w:cs="Arial"/>
+          <w:sz w:val="24"/>
+          <w:szCs w:val="24"/>
+        </w:rPr>
+        <w:t>Service</w:t>
+      </w:r>
+      <w:r>
+        <w:rPr>
+          <w:rFonts w:ascii="Arial" w:hAnsi="Arial" w:cs="Arial"/>
+          <w:sz w:val="24"/>
+          <w:szCs w:val="24"/>
+        </w:rPr>
+        <w:t xml:space="preserve"> </w:t>
+      </w:r>
+      <w:r>
+        <w:rPr>
+          <w:rFonts w:ascii="Arial" w:hAnsi="Arial" w:cs="Arial"/>
+          <w:sz w:val="24"/>
+          <w:szCs w:val="24"/>
+        </w:rPr>
+        <w:t>und betreibt die H</w:t>
+      </w:r>
+      <w:r>
+        <w:rPr>
+          <w:rFonts w:ascii="Arial" w:hAnsi="Arial" w:cs="Arial"/>
+          <w:sz w:val="24"/>
+          <w:szCs w:val="24"/>
+        </w:rPr>
+        <w:t>auseigne Shop Seite DTS Cloud Portal.</w:t>
+      </w:r>
+    </w:p>
+    <w:p>
+      <w:pPr>
+        <w:rPr>
+          <w:rFonts w:ascii="Arial" w:hAnsi="Arial" w:cs="Arial"/>
+          <w:sz w:val="24"/>
+          <w:szCs w:val="24"/>
+        </w:rPr>
+      </w:pPr>
+    </w:p>
+    <w:p>
+      <w:pPr>
+        <w:pStyle w:val="berschrift1"/>
+      </w:pPr>
+      <w:r>
+        <w:t>Ausganssituation</w:t>
+      </w:r>
+    </w:p>
+    <w:p>
+      <w:pPr>
+        <w:rPr>
+          <w:rFonts w:ascii="Arial" w:hAnsi="Arial" w:cs="Arial"/>
+          <w:sz w:val="24"/>
+          <w:szCs w:val="24"/>
+        </w:rPr>
+      </w:pPr>
+      <w:r>
+        <w:rPr>
+          <w:rFonts w:ascii="Arial" w:hAnsi="Arial" w:cs="Arial"/>
+          <w:sz w:val="24"/>
+          <w:szCs w:val="24"/>
+        </w:rPr>
+        <w:t>Aktuell wird bei der DTS Systeme GmbH ein Komplexe, Feh</w:t>
+      </w:r>
+      <w:r>
+        <w:rPr>
+          <w:rFonts w:ascii="Arial" w:hAnsi="Arial" w:cs="Arial"/>
+          <w:sz w:val="24"/>
+          <w:szCs w:val="24"/>
+        </w:rPr>
+        <w:t>le</w:t>
+      </w:r>
+      <w:r>
+        <w:rPr>
+          <w:rFonts w:ascii="Arial" w:hAnsi="Arial" w:cs="Arial"/>
+          <w:sz w:val="24"/>
+          <w:szCs w:val="24"/>
+        </w:rPr>
+        <w:t>ranfällige</w:t>
+      </w:r>
+      <w:r>
+        <w:rPr>
+          <w:rFonts w:ascii="Arial" w:hAnsi="Arial" w:cs="Arial"/>
+          <w:sz w:val="24"/>
+          <w:szCs w:val="24"/>
+        </w:rPr>
+        <w:t xml:space="preserve"> sowie </w:t>
+      </w:r>
+      <w:r>
+        <w:rPr>
+          <w:rFonts w:ascii="Arial" w:hAnsi="Arial" w:cs="Arial"/>
+          <w:sz w:val="24"/>
+          <w:szCs w:val="24"/>
+        </w:rPr>
+        <w:t>Manipulationsanfällige Microsoft-Excel-Datei</w:t>
+      </w:r>
+      <w:r>
+        <w:rPr>
+          <w:rFonts w:ascii="Arial" w:hAnsi="Arial" w:cs="Arial"/>
+          <w:sz w:val="24"/>
+          <w:szCs w:val="24"/>
+        </w:rPr>
+        <w:t xml:space="preserve"> zur Erstellung von</w:t>
+      </w:r>
+      <w:r>
+        <w:rPr>
+          <w:rFonts w:ascii="Arial" w:hAnsi="Arial" w:cs="Arial"/>
+          <w:sz w:val="24"/>
+          <w:szCs w:val="24"/>
+        </w:rPr>
+        <w:t xml:space="preserve">   </w:t>
+      </w:r>
+      <w:r>
+        <w:rPr>
+          <w:rFonts w:ascii="Arial" w:hAnsi="Arial" w:cs="Arial"/>
+          <w:sz w:val="24"/>
+          <w:szCs w:val="24"/>
+        </w:rPr>
+        <w:t xml:space="preserve">Reisekostenabrechnungen verwendet. </w:t>
+      </w:r>
+      <w:r>
+        <w:rPr>
+          <w:rFonts w:ascii="Arial" w:hAnsi="Arial" w:cs="Arial"/>
+          <w:sz w:val="24"/>
+          <w:szCs w:val="24"/>
+        </w:rPr>
+        <w:br/>
+      </w:r>
+      <w:r>
+        <w:rPr>
+          <w:rFonts w:ascii="Arial" w:hAnsi="Arial" w:cs="Arial"/>
+          <w:sz w:val="24"/>
+          <w:szCs w:val="24"/>
+        </w:rPr>
+        <w:t xml:space="preserve">Diese soll u.a. wegen den eben genannten Punkten ersetzt werden. </w:t>
+      </w:r>
+    </w:p>
+    <w:p>
+      <w:pPr>
+        <w:rPr>
+          <w:rFonts w:ascii="Arial" w:hAnsi="Arial" w:cs="Arial"/>
+          <w:sz w:val="24"/>
+          <w:szCs w:val="24"/>
+        </w:rPr>
+      </w:pPr>
+      <w:r>
+        <w:rPr>
+          <w:rFonts w:ascii="Arial" w:hAnsi="Arial" w:cs="Arial"/>
+          <w:sz w:val="24"/>
+          <w:szCs w:val="24"/>
+        </w:rPr>
+        <w:t>Ursprünglich wurde diese Microsoft-Excel-Datei von einem externen Dienstleister im Auftrag der DTS Systeme GmbH erstellt</w:t>
+      </w:r>
+      <w:r>
+        <w:rPr>
+          <w:rFonts w:ascii="Arial" w:hAnsi="Arial" w:cs="Arial"/>
+          <w:sz w:val="24"/>
+          <w:szCs w:val="24"/>
+        </w:rPr>
+        <w:t xml:space="preserve"> und seitdem nicht mehr </w:t>
+      </w:r>
+      <w:r>
+        <w:rPr>
+          <w:rFonts w:ascii="Arial" w:hAnsi="Arial" w:cs="Arial"/>
+          <w:sz w:val="24"/>
+          <w:szCs w:val="24"/>
+        </w:rPr>
+        <w:t xml:space="preserve">von diesem Externen Anbieter </w:t>
+      </w:r>
+      <w:r>
+        <w:rPr>
+          <w:rFonts w:ascii="Arial" w:hAnsi="Arial" w:cs="Arial"/>
+          <w:sz w:val="24"/>
+          <w:szCs w:val="24"/>
+        </w:rPr>
+        <w:t>weiterentwickelt oder angepasst</w:t>
+      </w:r>
+      <w:r>
+        <w:rPr>
+          <w:rFonts w:ascii="Arial" w:hAnsi="Arial" w:cs="Arial"/>
+          <w:sz w:val="24"/>
+          <w:szCs w:val="24"/>
+        </w:rPr>
+        <w:t>,</w:t>
+      </w:r>
+      <w:r>
+        <w:rPr>
+          <w:rFonts w:ascii="Arial" w:hAnsi="Arial" w:cs="Arial"/>
+          <w:sz w:val="24"/>
+          <w:szCs w:val="24"/>
+        </w:rPr>
+        <w:t xml:space="preserve"> so werden einige ursprüngliche Funktionen und Felder nicht mehr benötigt.</w:t>
+      </w:r>
+    </w:p>
+    <w:p>
+      <w:pPr>
+        <w:rPr>
+          <w:rFonts w:ascii="Arial" w:hAnsi="Arial" w:cs="Arial"/>
+          <w:sz w:val="24"/>
+          <w:szCs w:val="24"/>
+        </w:rPr>
+      </w:pPr>
+    </w:p>
+    <w:p>
+      <w:pPr>
+        <w:pStyle w:val="berschrift1"/>
+      </w:pPr>
+      <w:r>
+        <w:t>Projektbeschreibung</w:t>
+      </w:r>
+    </w:p>
+    <w:p>
+      <w:pPr>
+        <w:rPr>
+          <w:rFonts w:ascii="Arial" w:hAnsi="Arial" w:cs="Arial"/>
+          <w:sz w:val="24"/>
+          <w:szCs w:val="24"/>
+        </w:rPr>
+      </w:pPr>
+      <w:r>
+        <w:rPr>
+          <w:rFonts w:ascii="Arial" w:hAnsi="Arial" w:cs="Arial"/>
+          <w:sz w:val="24"/>
+          <w:szCs w:val="24"/>
+        </w:rPr>
+        <w:t>Das in Ausgangssituation beschriebene Tool soll nun abgel</w:t>
+      </w:r>
+      <w:r>
+        <w:rPr>
+          <w:rFonts w:ascii="Arial" w:hAnsi="Arial" w:cs="Arial"/>
+          <w:sz w:val="24"/>
+          <w:szCs w:val="24"/>
+        </w:rPr>
+        <w:t>ö</w:t>
+      </w:r>
+      <w:r>
+        <w:rPr>
+          <w:rFonts w:ascii="Arial" w:hAnsi="Arial" w:cs="Arial"/>
+          <w:sz w:val="24"/>
+          <w:szCs w:val="24"/>
+        </w:rPr>
+        <w:t>st werden.</w:t>
+      </w:r>
+    </w:p>
+    <w:p>
+      <w:pPr>
+        <w:rPr>
+          <w:rFonts w:ascii="Arial" w:hAnsi="Arial" w:cs="Arial"/>
+          <w:sz w:val="24"/>
+          <w:szCs w:val="24"/>
+        </w:rPr>
+      </w:pPr>
+      <w:r>
+        <w:rPr>
+          <w:rFonts w:ascii="Arial" w:hAnsi="Arial" w:cs="Arial"/>
+          <w:sz w:val="24"/>
+          <w:szCs w:val="24"/>
+        </w:rPr>
+        <w:t>Dazu soll ein neues Tool entwickelt und langfristig eingef</w:t>
+      </w:r>
+      <w:r>
+        <w:rPr>
+          <w:rFonts w:ascii="Arial" w:hAnsi="Arial" w:cs="Arial"/>
+          <w:sz w:val="24"/>
+          <w:szCs w:val="24"/>
+        </w:rPr>
+        <w:t>ü</w:t>
+      </w:r>
+      <w:r>
+        <w:rPr>
+          <w:rFonts w:ascii="Arial" w:hAnsi="Arial" w:cs="Arial"/>
+          <w:sz w:val="24"/>
+          <w:szCs w:val="24"/>
+        </w:rPr>
+        <w:t>hrt werden. Daf</w:t>
+      </w:r>
+      <w:r>
+        <w:rPr>
+          <w:rFonts w:ascii="Arial" w:hAnsi="Arial" w:cs="Arial"/>
+          <w:sz w:val="24"/>
+          <w:szCs w:val="24"/>
+        </w:rPr>
+        <w:t>ü</w:t>
+      </w:r>
+      <w:r>
+        <w:rPr>
+          <w:rFonts w:ascii="Arial" w:hAnsi="Arial" w:cs="Arial"/>
+          <w:sz w:val="24"/>
+          <w:szCs w:val="24"/>
+        </w:rPr>
+        <w:t>r soll zuerst</w:t>
+      </w:r>
+      <w:r>
+        <w:rPr>
+          <w:rFonts w:ascii="Arial" w:hAnsi="Arial" w:cs="Arial"/>
+          <w:sz w:val="24"/>
+          <w:szCs w:val="24"/>
+        </w:rPr>
+        <w:t xml:space="preserve"> </w:t>
+      </w:r>
+      <w:r>
+        <w:rPr>
+          <w:rFonts w:ascii="Arial" w:hAnsi="Arial" w:cs="Arial"/>
+          <w:sz w:val="24"/>
+          <w:szCs w:val="24"/>
+        </w:rPr>
+        <w:t>im Rahmen dieses Projekts das Tool als solches implementiert werden. Im Nachgang</w:t>
+      </w:r>
+      <w:r>
+        <w:rPr>
+          <w:rFonts w:ascii="Arial" w:hAnsi="Arial" w:cs="Arial"/>
+          <w:sz w:val="24"/>
+          <w:szCs w:val="24"/>
+        </w:rPr>
+        <w:t xml:space="preserve"> </w:t>
+      </w:r>
+      <w:r>
+        <w:rPr>
+          <w:rFonts w:ascii="Arial" w:hAnsi="Arial" w:cs="Arial"/>
+          <w:sz w:val="24"/>
+          <w:szCs w:val="24"/>
+        </w:rPr>
+        <w:t>soll es dann erweitert werden, um vollumf</w:t>
+      </w:r>
+      <w:r>
+        <w:rPr>
+          <w:rFonts w:ascii="Arial" w:hAnsi="Arial" w:cs="Arial"/>
+          <w:sz w:val="24"/>
+          <w:szCs w:val="24"/>
+        </w:rPr>
+        <w:t>ä</w:t>
+      </w:r>
+      <w:r>
+        <w:rPr>
+          <w:rFonts w:ascii="Arial" w:hAnsi="Arial" w:cs="Arial"/>
+          <w:sz w:val="24"/>
+          <w:szCs w:val="24"/>
+        </w:rPr>
+        <w:t>nglich einsetzbar zu werden.</w:t>
+      </w:r>
+    </w:p>
+    <w:p>
+      <w:pPr>
+        <w:rPr>
+          <w:rFonts w:ascii="Arial" w:hAnsi="Arial" w:cs="Arial"/>
+          <w:sz w:val="24"/>
+          <w:szCs w:val="24"/>
+        </w:rPr>
+      </w:pPr>
+      <w:r>
+        <w:rPr>
+          <w:rFonts w:ascii="Arial" w:hAnsi="Arial" w:cs="Arial"/>
+          <w:sz w:val="24"/>
+          <w:szCs w:val="24"/>
+        </w:rPr>
+        <w:t>Detaillierte Anforderungen an die Neuentwicklung sind im Lastenheft niedergeschrieben.</w:t>
+      </w:r>
+    </w:p>
+    <w:p>
+      <w:pPr>
+        <w:rPr>
+          <w:rFonts w:ascii="Arial" w:hAnsi="Arial" w:cs="Arial"/>
+          <w:sz w:val="24"/>
+          <w:szCs w:val="24"/>
+        </w:rPr>
+      </w:pPr>
+    </w:p>
+    <w:p>
+      <w:pPr>
+        <w:pStyle w:val="berschrift1"/>
+      </w:pPr>
+      <w:r>
         <w:t>Projektziel</w:t>
       </w:r>
     </w:p>
@@ -320,6 +1015,2698 @@
           <w:sz w:val="24"/>
           <w:szCs w:val="24"/>
         </w:rPr>
+        <w:t xml:space="preserve">Das Ziel soll sein, </w:t>
+      </w:r>
+      <w:r>
+        <w:rPr>
+          <w:rFonts w:ascii="Arial" w:hAnsi="Arial" w:cs="Arial"/>
+          <w:sz w:val="24"/>
+          <w:szCs w:val="24"/>
+        </w:rPr>
+        <w:t>ü</w:t>
+      </w:r>
+      <w:r>
+        <w:rPr>
+          <w:rFonts w:ascii="Arial" w:hAnsi="Arial" w:cs="Arial"/>
+          <w:sz w:val="24"/>
+          <w:szCs w:val="24"/>
+        </w:rPr>
+        <w:t>ber ein neues, selbst entwickeltes Tool zu verf</w:t>
+      </w:r>
+      <w:r>
+        <w:rPr>
+          <w:rFonts w:ascii="Arial" w:hAnsi="Arial" w:cs="Arial"/>
+          <w:sz w:val="24"/>
+          <w:szCs w:val="24"/>
+        </w:rPr>
+        <w:t>ü</w:t>
+      </w:r>
+      <w:r>
+        <w:rPr>
+          <w:rFonts w:ascii="Arial" w:hAnsi="Arial" w:cs="Arial"/>
+          <w:sz w:val="24"/>
+          <w:szCs w:val="24"/>
+        </w:rPr>
+        <w:t>gen, das auf den</w:t>
+      </w:r>
+    </w:p>
+    <w:p>
+      <w:pPr>
+        <w:rPr>
+          <w:rFonts w:ascii="Arial" w:hAnsi="Arial" w:cs="Arial"/>
+          <w:sz w:val="24"/>
+          <w:szCs w:val="24"/>
+        </w:rPr>
+      </w:pPr>
+      <w:r>
+        <w:rPr>
+          <w:rFonts w:ascii="Arial" w:hAnsi="Arial" w:cs="Arial"/>
+          <w:sz w:val="24"/>
+          <w:szCs w:val="24"/>
+        </w:rPr>
+        <w:t>Servern der DTS-Gruppe gehostet werden kann und f</w:t>
+      </w:r>
+      <w:r>
+        <w:rPr>
+          <w:rFonts w:ascii="Arial" w:hAnsi="Arial" w:cs="Arial"/>
+          <w:sz w:val="24"/>
+          <w:szCs w:val="24"/>
+        </w:rPr>
+        <w:t>ü</w:t>
+      </w:r>
+      <w:r>
+        <w:rPr>
+          <w:rFonts w:ascii="Arial" w:hAnsi="Arial" w:cs="Arial"/>
+          <w:sz w:val="24"/>
+          <w:szCs w:val="24"/>
+        </w:rPr>
+        <w:t xml:space="preserve">r Mitarbeitende </w:t>
+      </w:r>
+      <w:r>
+        <w:rPr>
+          <w:rFonts w:ascii="Arial" w:hAnsi="Arial" w:cs="Arial"/>
+          <w:sz w:val="24"/>
+          <w:szCs w:val="24"/>
+        </w:rPr>
+        <w:t>ü</w:t>
+      </w:r>
+      <w:r>
+        <w:rPr>
+          <w:rFonts w:ascii="Arial" w:hAnsi="Arial" w:cs="Arial"/>
+          <w:sz w:val="24"/>
+          <w:szCs w:val="24"/>
+        </w:rPr>
+        <w:t>ber einen</w:t>
+      </w:r>
+    </w:p>
+    <w:p>
+      <w:pPr>
+        <w:rPr>
+          <w:rFonts w:ascii="Arial" w:hAnsi="Arial" w:cs="Arial"/>
+          <w:sz w:val="24"/>
+          <w:szCs w:val="24"/>
+        </w:rPr>
+      </w:pPr>
+      <w:r>
+        <w:rPr>
+          <w:rFonts w:ascii="Arial" w:hAnsi="Arial" w:cs="Arial"/>
+          <w:sz w:val="24"/>
+          <w:szCs w:val="24"/>
+        </w:rPr>
+        <w:t xml:space="preserve">Webbrowser erreichbar ist. Dies soll den allgemeinen Unmut </w:t>
+      </w:r>
+      <w:r>
+        <w:rPr>
+          <w:rFonts w:ascii="Arial" w:hAnsi="Arial" w:cs="Arial"/>
+          <w:sz w:val="24"/>
+          <w:szCs w:val="24"/>
+        </w:rPr>
+        <w:t>ü</w:t>
+      </w:r>
+      <w:r>
+        <w:rPr>
+          <w:rFonts w:ascii="Arial" w:hAnsi="Arial" w:cs="Arial"/>
+          <w:sz w:val="24"/>
+          <w:szCs w:val="24"/>
+        </w:rPr>
+        <w:t>ber die aktuelle L</w:t>
+      </w:r>
+      <w:r>
+        <w:rPr>
+          <w:rFonts w:ascii="Arial" w:hAnsi="Arial" w:cs="Arial"/>
+          <w:sz w:val="24"/>
+          <w:szCs w:val="24"/>
+        </w:rPr>
+        <w:t>ö</w:t>
+      </w:r>
+      <w:r>
+        <w:rPr>
+          <w:rFonts w:ascii="Arial" w:hAnsi="Arial" w:cs="Arial"/>
+          <w:sz w:val="24"/>
+          <w:szCs w:val="24"/>
+        </w:rPr>
+        <w:t>sung</w:t>
+      </w:r>
+      <w:r>
+        <w:rPr>
+          <w:rFonts w:ascii="Arial" w:hAnsi="Arial" w:cs="Arial"/>
+          <w:sz w:val="24"/>
+          <w:szCs w:val="24"/>
+        </w:rPr>
+        <w:t>,</w:t>
+      </w:r>
+      <w:r>
+        <w:rPr>
+          <w:rFonts w:ascii="Arial" w:hAnsi="Arial" w:cs="Arial"/>
+          <w:sz w:val="24"/>
+          <w:szCs w:val="24"/>
+        </w:rPr>
+        <w:t xml:space="preserve"> </w:t>
+      </w:r>
+      <w:r>
+        <w:rPr>
+          <w:rFonts w:ascii="Arial" w:hAnsi="Arial" w:cs="Arial"/>
+          <w:sz w:val="24"/>
+          <w:szCs w:val="24"/>
+        </w:rPr>
+        <w:t>sowie die zus</w:t>
+      </w:r>
+      <w:r>
+        <w:rPr>
+          <w:rFonts w:ascii="Arial" w:hAnsi="Arial" w:cs="Arial"/>
+          <w:sz w:val="24"/>
+          <w:szCs w:val="24"/>
+        </w:rPr>
+        <w:t>ä</w:t>
+      </w:r>
+      <w:r>
+        <w:rPr>
+          <w:rFonts w:ascii="Arial" w:hAnsi="Arial" w:cs="Arial"/>
+          <w:sz w:val="24"/>
+          <w:szCs w:val="24"/>
+        </w:rPr>
+        <w:t>tzliche Arbeitsbelastung f</w:t>
+      </w:r>
+      <w:r>
+        <w:rPr>
+          <w:rFonts w:ascii="Arial" w:hAnsi="Arial" w:cs="Arial"/>
+          <w:sz w:val="24"/>
+          <w:szCs w:val="24"/>
+        </w:rPr>
+        <w:t>ü</w:t>
+      </w:r>
+      <w:r>
+        <w:rPr>
+          <w:rFonts w:ascii="Arial" w:hAnsi="Arial" w:cs="Arial"/>
+          <w:sz w:val="24"/>
+          <w:szCs w:val="24"/>
+        </w:rPr>
+        <w:t xml:space="preserve">r die </w:t>
+      </w:r>
+      <w:r>
+        <w:rPr>
+          <w:rFonts w:ascii="Arial" w:hAnsi="Arial" w:cs="Arial"/>
+          <w:sz w:val="24"/>
+          <w:szCs w:val="24"/>
+        </w:rPr>
+        <w:t>Erstellenden</w:t>
+      </w:r>
+      <w:r>
+        <w:rPr>
+          <w:rFonts w:ascii="Arial" w:hAnsi="Arial" w:cs="Arial"/>
+          <w:sz w:val="24"/>
+          <w:szCs w:val="24"/>
+        </w:rPr>
+        <w:t>, Prüf</w:t>
+      </w:r>
+      <w:r>
+        <w:rPr>
+          <w:rFonts w:ascii="Arial" w:hAnsi="Arial" w:cs="Arial"/>
+          <w:sz w:val="24"/>
+          <w:szCs w:val="24"/>
+        </w:rPr>
+        <w:t>enden</w:t>
+      </w:r>
+      <w:r>
+        <w:rPr>
+          <w:rFonts w:ascii="Arial" w:hAnsi="Arial" w:cs="Arial"/>
+          <w:sz w:val="24"/>
+          <w:szCs w:val="24"/>
+        </w:rPr>
+        <w:t xml:space="preserve"> und </w:t>
+      </w:r>
+      <w:r>
+        <w:rPr>
+          <w:rFonts w:ascii="Arial" w:hAnsi="Arial" w:cs="Arial"/>
+          <w:sz w:val="24"/>
+          <w:szCs w:val="24"/>
+        </w:rPr>
+        <w:t>Freigebenden</w:t>
+      </w:r>
+      <w:r>
+        <w:rPr>
+          <w:rFonts w:ascii="Arial" w:hAnsi="Arial" w:cs="Arial"/>
+          <w:sz w:val="24"/>
+          <w:szCs w:val="24"/>
+        </w:rPr>
+        <w:t xml:space="preserve"> </w:t>
+      </w:r>
+      <w:r>
+        <w:rPr>
+          <w:rFonts w:ascii="Arial" w:hAnsi="Arial" w:cs="Arial"/>
+          <w:sz w:val="24"/>
+          <w:szCs w:val="24"/>
+        </w:rPr>
+        <w:t>reduzieren</w:t>
+      </w:r>
+      <w:r>
+        <w:rPr>
+          <w:rFonts w:ascii="Arial" w:hAnsi="Arial" w:cs="Arial"/>
+          <w:sz w:val="24"/>
+          <w:szCs w:val="24"/>
+        </w:rPr>
+        <w:t xml:space="preserve"> und vereinfachen</w:t>
+      </w:r>
+      <w:r>
+        <w:rPr>
+          <w:rFonts w:ascii="Arial" w:hAnsi="Arial" w:cs="Arial"/>
+          <w:sz w:val="24"/>
+          <w:szCs w:val="24"/>
+        </w:rPr>
+        <w:t>.</w:t>
+      </w:r>
+    </w:p>
+    <w:p>
+      <w:pPr>
+        <w:rPr>
+          <w:rFonts w:ascii="Arial" w:hAnsi="Arial" w:cs="Arial"/>
+          <w:sz w:val="24"/>
+          <w:szCs w:val="24"/>
+        </w:rPr>
+      </w:pPr>
+    </w:p>
+    <w:p>
+      <w:pPr>
+        <w:pStyle w:val="berschrift1"/>
+      </w:pPr>
+      <w:r>
+        <w:t>Projektschnittstellen</w:t>
+      </w:r>
+    </w:p>
+    <w:p>
+      <w:pPr>
+        <w:rPr>
+          <w:rFonts w:ascii="Arial" w:hAnsi="Arial" w:cs="Arial"/>
+          <w:sz w:val="24"/>
+          <w:szCs w:val="24"/>
+        </w:rPr>
+      </w:pPr>
+      <w:r>
+        <w:rPr>
+          <w:rFonts w:ascii="Arial" w:hAnsi="Arial" w:cs="Arial"/>
+          <w:sz w:val="24"/>
+          <w:szCs w:val="24"/>
+        </w:rPr>
+        <w:t xml:space="preserve">Wie in </w:t>
+      </w:r>
+      <w:r>
+        <w:rPr>
+          <w:rFonts w:ascii="Arial" w:hAnsi="Arial" w:cs="Arial"/>
+          <w:sz w:val="24"/>
+          <w:szCs w:val="24"/>
+        </w:rPr>
+        <w:t xml:space="preserve">dem Lastenheft </w:t>
+      </w:r>
+      <w:r>
+        <w:rPr>
+          <w:rFonts w:ascii="Arial" w:hAnsi="Arial" w:cs="Arial"/>
+          <w:sz w:val="24"/>
+          <w:szCs w:val="24"/>
+        </w:rPr>
+        <w:t>erw</w:t>
+      </w:r>
+      <w:r>
+        <w:rPr>
+          <w:rFonts w:ascii="Arial" w:hAnsi="Arial" w:cs="Arial"/>
+          <w:sz w:val="24"/>
+          <w:szCs w:val="24"/>
+        </w:rPr>
+        <w:t>ä</w:t>
+      </w:r>
+      <w:r>
+        <w:rPr>
+          <w:rFonts w:ascii="Arial" w:hAnsi="Arial" w:cs="Arial"/>
+          <w:sz w:val="24"/>
+          <w:szCs w:val="24"/>
+        </w:rPr>
+        <w:t>hnt, wird das System als solches in der ersten</w:t>
+      </w:r>
+    </w:p>
+    <w:p>
+      <w:pPr>
+        <w:rPr>
+          <w:rFonts w:ascii="Arial" w:hAnsi="Arial" w:cs="Arial"/>
+          <w:sz w:val="24"/>
+          <w:szCs w:val="24"/>
+        </w:rPr>
+      </w:pPr>
+      <w:r>
+        <w:rPr>
+          <w:rFonts w:ascii="Arial" w:hAnsi="Arial" w:cs="Arial"/>
+          <w:sz w:val="24"/>
+          <w:szCs w:val="24"/>
+        </w:rPr>
+        <w:t xml:space="preserve">Version, der dieses Projekt entspricht, </w:t>
+      </w:r>
+      <w:r>
+        <w:rPr>
+          <w:rFonts w:ascii="Arial" w:hAnsi="Arial" w:cs="Arial"/>
+          <w:sz w:val="24"/>
+          <w:szCs w:val="24"/>
+        </w:rPr>
+        <w:t>ü</w:t>
+      </w:r>
+      <w:r>
+        <w:rPr>
+          <w:rFonts w:ascii="Arial" w:hAnsi="Arial" w:cs="Arial"/>
+          <w:sz w:val="24"/>
+          <w:szCs w:val="24"/>
+        </w:rPr>
+        <w:t>ber keine Schnittstellen zu anderen Tools</w:t>
+      </w:r>
+    </w:p>
+    <w:p>
+      <w:pPr>
+        <w:rPr>
+          <w:rFonts w:ascii="Arial" w:hAnsi="Arial" w:cs="Arial"/>
+          <w:sz w:val="24"/>
+          <w:szCs w:val="24"/>
+        </w:rPr>
+      </w:pPr>
+      <w:r>
+        <w:rPr>
+          <w:rFonts w:ascii="Arial" w:hAnsi="Arial" w:cs="Arial"/>
+          <w:sz w:val="24"/>
+          <w:szCs w:val="24"/>
+        </w:rPr>
+        <w:t>Verf</w:t>
+      </w:r>
+      <w:r>
+        <w:rPr>
+          <w:rFonts w:ascii="Arial" w:hAnsi="Arial" w:cs="Arial"/>
+          <w:sz w:val="24"/>
+          <w:szCs w:val="24"/>
+        </w:rPr>
+        <w:t>ü</w:t>
+      </w:r>
+      <w:r>
+        <w:rPr>
+          <w:rFonts w:ascii="Arial" w:hAnsi="Arial" w:cs="Arial"/>
+          <w:sz w:val="24"/>
+          <w:szCs w:val="24"/>
+        </w:rPr>
+        <w:t>gen</w:t>
+      </w:r>
+      <w:r>
+        <w:rPr>
+          <w:rFonts w:ascii="Arial" w:hAnsi="Arial" w:cs="Arial"/>
+          <w:sz w:val="24"/>
+          <w:szCs w:val="24"/>
+        </w:rPr>
+        <w:t xml:space="preserve"> bis auf folgenden vorgesehenen Schnittstellen:</w:t>
+      </w:r>
+    </w:p>
+    <w:p>
+      <w:pPr>
+        <w:pStyle w:val="Listenabsatz"/>
+        <w:numPr>
+          <w:ilvl w:val="0"/>
+          <w:numId w:val="5"/>
+        </w:numPr>
+        <w:rPr>
+          <w:rFonts w:ascii="Arial" w:hAnsi="Arial" w:cs="Arial"/>
+          <w:sz w:val="24"/>
+          <w:szCs w:val="24"/>
+        </w:rPr>
+      </w:pPr>
+      <w:r>
+        <w:rPr>
+          <w:rFonts w:ascii="Arial" w:hAnsi="Arial" w:cs="Arial"/>
+          <w:sz w:val="24"/>
+          <w:szCs w:val="24"/>
+        </w:rPr>
+        <w:t>HTTP-API zur Kommunikation zwischen Front-und Backend</w:t>
+      </w:r>
+    </w:p>
+    <w:p>
+      <w:pPr>
+        <w:pStyle w:val="Listenabsatz"/>
+        <w:numPr>
+          <w:ilvl w:val="0"/>
+          <w:numId w:val="5"/>
+        </w:numPr>
+        <w:rPr>
+          <w:rFonts w:ascii="Arial" w:hAnsi="Arial" w:cs="Arial"/>
+          <w:sz w:val="24"/>
+          <w:szCs w:val="24"/>
+        </w:rPr>
+      </w:pPr>
+      <w:r>
+        <w:rPr>
+          <w:rFonts w:ascii="Arial" w:hAnsi="Arial" w:cs="Arial"/>
+          <w:sz w:val="24"/>
+          <w:szCs w:val="24"/>
+        </w:rPr>
+        <w:t>Datenbankverbindung zur Speicherung von Daten</w:t>
+      </w:r>
+    </w:p>
+    <w:p>
+      <w:pPr>
+        <w:pStyle w:val="Listenabsatz"/>
+        <w:numPr>
+          <w:ilvl w:val="0"/>
+          <w:numId w:val="5"/>
+        </w:numPr>
+        <w:rPr>
+          <w:rFonts w:ascii="Arial" w:hAnsi="Arial" w:cs="Arial"/>
+          <w:sz w:val="24"/>
+          <w:szCs w:val="24"/>
+        </w:rPr>
+      </w:pPr>
+      <w:r>
+        <w:rPr>
+          <w:rFonts w:ascii="Arial" w:hAnsi="Arial" w:cs="Arial"/>
+          <w:sz w:val="24"/>
+          <w:szCs w:val="24"/>
+        </w:rPr>
+        <w:t>Anbindung an den Hauseigenen IDP zum Login, Benutzer und Rechteverwaltung</w:t>
+      </w:r>
+    </w:p>
+    <w:p>
+      <w:pPr>
+        <w:rPr>
+          <w:rFonts w:ascii="Arial" w:hAnsi="Arial" w:cs="Arial"/>
+          <w:sz w:val="24"/>
+          <w:szCs w:val="24"/>
+        </w:rPr>
+      </w:pPr>
+    </w:p>
+    <w:p>
+      <w:pPr>
+        <w:pStyle w:val="berschrift1"/>
+      </w:pPr>
+      <w:r>
+        <w:t>Projektabgrenzung</w:t>
+      </w:r>
+    </w:p>
+    <w:p>
+      <w:pPr>
+        <w:rPr>
+          <w:rFonts w:ascii="Arial" w:hAnsi="Arial" w:cs="Arial"/>
+          <w:sz w:val="24"/>
+          <w:szCs w:val="24"/>
+        </w:rPr>
+      </w:pPr>
+      <w:r>
+        <w:rPr>
+          <w:rFonts w:ascii="Arial" w:hAnsi="Arial" w:cs="Arial"/>
+          <w:sz w:val="24"/>
+          <w:szCs w:val="24"/>
+        </w:rPr>
+        <w:t>Da die zur Verf</w:t>
+      </w:r>
+      <w:r>
+        <w:rPr>
+          <w:rFonts w:ascii="Arial" w:hAnsi="Arial" w:cs="Arial"/>
+          <w:sz w:val="24"/>
+          <w:szCs w:val="24"/>
+        </w:rPr>
+        <w:t>ü</w:t>
+      </w:r>
+      <w:r>
+        <w:rPr>
+          <w:rFonts w:ascii="Arial" w:hAnsi="Arial" w:cs="Arial"/>
+          <w:sz w:val="24"/>
+          <w:szCs w:val="24"/>
+        </w:rPr>
+        <w:t>gung stehende Zeit begrenzt ist, muss der Projektumfang begrenzt</w:t>
+      </w:r>
+    </w:p>
+    <w:p>
+      <w:pPr>
+        <w:rPr>
+          <w:rFonts w:ascii="Arial" w:hAnsi="Arial" w:cs="Arial"/>
+          <w:sz w:val="24"/>
+          <w:szCs w:val="24"/>
+        </w:rPr>
+      </w:pPr>
+      <w:r>
+        <w:rPr>
+          <w:rFonts w:ascii="Arial" w:hAnsi="Arial" w:cs="Arial"/>
+          <w:sz w:val="24"/>
+          <w:szCs w:val="24"/>
+        </w:rPr>
+        <w:t xml:space="preserve">werden. Wie in Projektbeschreibung und Projektschnittstellen </w:t>
+      </w:r>
+      <w:r>
+        <w:rPr>
+          <w:rFonts w:ascii="Arial" w:hAnsi="Arial" w:cs="Arial"/>
+          <w:sz w:val="24"/>
+          <w:szCs w:val="24"/>
+        </w:rPr>
+        <w:t xml:space="preserve">und im Lastenheft </w:t>
+      </w:r>
+      <w:r>
+        <w:rPr>
+          <w:rFonts w:ascii="Arial" w:hAnsi="Arial" w:cs="Arial"/>
+          <w:sz w:val="24"/>
+          <w:szCs w:val="24"/>
+        </w:rPr>
+        <w:t>beschrieben, sind</w:t>
+      </w:r>
+      <w:r>
+        <w:rPr>
+          <w:rFonts w:ascii="Arial" w:hAnsi="Arial" w:cs="Arial"/>
+          <w:sz w:val="24"/>
+          <w:szCs w:val="24"/>
+        </w:rPr>
+        <w:t xml:space="preserve"> </w:t>
+      </w:r>
+      <w:r>
+        <w:rPr>
+          <w:rFonts w:ascii="Arial" w:hAnsi="Arial" w:cs="Arial"/>
+          <w:sz w:val="24"/>
+          <w:szCs w:val="24"/>
+        </w:rPr>
+        <w:t>alle Schnittstellen zu anderen Systemen außerhalb des Scopes f</w:t>
+      </w:r>
+      <w:r>
+        <w:rPr>
+          <w:rFonts w:ascii="Arial" w:hAnsi="Arial" w:cs="Arial"/>
+          <w:sz w:val="24"/>
+          <w:szCs w:val="24"/>
+        </w:rPr>
+        <w:t>ü</w:t>
+      </w:r>
+      <w:r>
+        <w:rPr>
+          <w:rFonts w:ascii="Arial" w:hAnsi="Arial" w:cs="Arial"/>
+          <w:sz w:val="24"/>
+          <w:szCs w:val="24"/>
+        </w:rPr>
+        <w:t>r diese Version.</w:t>
+      </w:r>
+    </w:p>
+    <w:p>
+      <w:pPr>
+        <w:rPr>
+          <w:rFonts w:ascii="Arial" w:hAnsi="Arial" w:cs="Arial"/>
+          <w:sz w:val="24"/>
+          <w:szCs w:val="24"/>
+        </w:rPr>
+      </w:pPr>
+      <w:r>
+        <w:rPr>
+          <w:rFonts w:ascii="Arial" w:hAnsi="Arial" w:cs="Arial"/>
+          <w:sz w:val="24"/>
+          <w:szCs w:val="24"/>
+        </w:rPr>
+        <w:t>Außerdem sind Stornierungsprozesse und ein Großteil der Managementfunktionalit</w:t>
+      </w:r>
+      <w:r>
+        <w:rPr>
+          <w:rFonts w:ascii="Arial" w:hAnsi="Arial" w:cs="Arial"/>
+          <w:sz w:val="24"/>
+          <w:szCs w:val="24"/>
+        </w:rPr>
+        <w:t>ä</w:t>
+      </w:r>
+      <w:r>
+        <w:rPr>
+          <w:rFonts w:ascii="Arial" w:hAnsi="Arial" w:cs="Arial"/>
+          <w:sz w:val="24"/>
+          <w:szCs w:val="24"/>
+        </w:rPr>
+        <w:t>ten</w:t>
+      </w:r>
+    </w:p>
+    <w:p>
+      <w:pPr>
+        <w:rPr>
+          <w:rFonts w:ascii="Arial" w:hAnsi="Arial" w:cs="Arial"/>
+          <w:sz w:val="24"/>
+          <w:szCs w:val="24"/>
+        </w:rPr>
+      </w:pPr>
+      <w:r>
+        <w:rPr>
+          <w:rFonts w:ascii="Arial" w:hAnsi="Arial" w:cs="Arial"/>
+          <w:sz w:val="24"/>
+          <w:szCs w:val="24"/>
+        </w:rPr>
+        <w:t>außerhalb dieses Scopes.</w:t>
+      </w:r>
+    </w:p>
+    <w:p>
+      <w:pPr>
+        <w:rPr>
+          <w:rFonts w:ascii="Arial" w:hAnsi="Arial" w:cs="Arial"/>
+          <w:sz w:val="24"/>
+          <w:szCs w:val="24"/>
+        </w:rPr>
+      </w:pPr>
+    </w:p>
+    <w:p>
+      <w:pPr>
+        <w:rPr>
+          <w:rFonts w:ascii="Arial" w:hAnsi="Arial" w:cs="Arial"/>
+          <w:sz w:val="24"/>
+          <w:szCs w:val="24"/>
+        </w:rPr>
+      </w:pPr>
+    </w:p>
+    <w:p>
+      <w:pPr>
+        <w:pStyle w:val="berschrift1"/>
+      </w:pPr>
+      <w:r>
+        <w:t>Projektphasen und Zeitplanung</w:t>
+      </w:r>
+    </w:p>
+    <w:p>
+      <w:pPr>
+        <w:rPr>
+          <w:rFonts w:ascii="Arial" w:hAnsi="Arial" w:cs="Arial"/>
+          <w:sz w:val="24"/>
+          <w:szCs w:val="24"/>
+        </w:rPr>
+      </w:pPr>
+      <w:r>
+        <w:rPr>
+          <w:rFonts w:ascii="Arial" w:hAnsi="Arial" w:cs="Arial"/>
+          <w:sz w:val="24"/>
+          <w:szCs w:val="24"/>
+        </w:rPr>
+        <w:t>Wie von der IHK Ostwestfalen zu Bielefeld vorgeschrieben, stehen zur Umsetzung</w:t>
+      </w:r>
+    </w:p>
+    <w:p>
+      <w:pPr>
+        <w:rPr>
+          <w:rFonts w:ascii="Arial" w:hAnsi="Arial" w:cs="Arial"/>
+          <w:sz w:val="24"/>
+          <w:szCs w:val="24"/>
+        </w:rPr>
+      </w:pPr>
+      <w:r>
+        <w:rPr>
+          <w:rFonts w:ascii="Arial" w:hAnsi="Arial" w:cs="Arial"/>
+          <w:sz w:val="24"/>
+          <w:szCs w:val="24"/>
+        </w:rPr>
+        <w:t>dieses Projekts 80 Stunden zur Verf</w:t>
+      </w:r>
+      <w:r>
+        <w:rPr>
+          <w:rFonts w:ascii="Arial" w:hAnsi="Arial" w:cs="Arial"/>
+          <w:sz w:val="24"/>
+          <w:szCs w:val="24"/>
+        </w:rPr>
+        <w:t>ü</w:t>
+      </w:r>
+      <w:r>
+        <w:rPr>
+          <w:rFonts w:ascii="Arial" w:hAnsi="Arial" w:cs="Arial"/>
+          <w:sz w:val="24"/>
+          <w:szCs w:val="24"/>
+        </w:rPr>
+        <w:t>gung.</w:t>
+      </w:r>
+    </w:p>
+    <w:p>
+      <w:pPr>
+        <w:rPr>
+          <w:rFonts w:ascii="Arial" w:hAnsi="Arial" w:cs="Arial"/>
+          <w:sz w:val="24"/>
+          <w:szCs w:val="24"/>
+        </w:rPr>
+      </w:pPr>
+      <w:r>
+        <w:rPr>
+          <w:rFonts w:ascii="Arial" w:hAnsi="Arial" w:cs="Arial"/>
+          <w:sz w:val="24"/>
+          <w:szCs w:val="24"/>
+        </w:rPr>
+        <w:t>Bevor mit der Umsetzung des Projekts begonnen wurde, wurde eine grobe Zeitplanung</w:t>
+      </w:r>
+      <w:r>
+        <w:rPr>
+          <w:rFonts w:ascii="Arial" w:hAnsi="Arial" w:cs="Arial"/>
+          <w:sz w:val="24"/>
+          <w:szCs w:val="24"/>
+        </w:rPr>
+        <w:t xml:space="preserve"> </w:t>
+      </w:r>
+      <w:r>
+        <w:rPr>
+          <w:rFonts w:ascii="Arial" w:hAnsi="Arial" w:cs="Arial"/>
+          <w:sz w:val="24"/>
+          <w:szCs w:val="24"/>
+        </w:rPr>
+        <w:t>aufgestellt. Sie ist im Anhang unter Zeitplanung zu finden.</w:t>
+      </w:r>
+    </w:p>
+    <w:p>
+      <w:pPr>
+        <w:rPr>
+          <w:rFonts w:ascii="Arial" w:hAnsi="Arial" w:cs="Arial"/>
+          <w:sz w:val="24"/>
+          <w:szCs w:val="24"/>
+        </w:rPr>
+      </w:pPr>
+    </w:p>
+    <w:p>
+      <w:pPr>
+        <w:rPr>
+          <w:rFonts w:ascii="Arial" w:hAnsi="Arial" w:cs="Arial"/>
+          <w:sz w:val="24"/>
+          <w:szCs w:val="24"/>
+        </w:rPr>
+      </w:pPr>
+    </w:p>
+    <w:p>
+      <w:pPr>
+        <w:pStyle w:val="berschrift1"/>
+      </w:pPr>
+      <w:r>
+        <w:t>Ressourcenplanung</w:t>
+      </w:r>
+    </w:p>
+    <w:p>
+      <w:pPr>
+        <w:rPr>
+          <w:rFonts w:ascii="Arial" w:hAnsi="Arial" w:cs="Arial"/>
+          <w:sz w:val="24"/>
+          <w:szCs w:val="24"/>
+        </w:rPr>
+      </w:pPr>
+      <w:r>
+        <w:rPr>
+          <w:rFonts w:ascii="Arial" w:hAnsi="Arial" w:cs="Arial"/>
+          <w:sz w:val="24"/>
+          <w:szCs w:val="24"/>
+        </w:rPr>
+        <w:t xml:space="preserve">Nach dem Aufstellen der Zeitplanung wurde eine </w:t>
+      </w:r>
+      <w:r>
+        <w:rPr>
+          <w:rFonts w:ascii="Arial" w:hAnsi="Arial" w:cs="Arial"/>
+          <w:sz w:val="24"/>
+          <w:szCs w:val="24"/>
+        </w:rPr>
+        <w:t>Ü</w:t>
+      </w:r>
+      <w:r>
+        <w:rPr>
+          <w:rFonts w:ascii="Arial" w:hAnsi="Arial" w:cs="Arial"/>
+          <w:sz w:val="24"/>
+          <w:szCs w:val="24"/>
+        </w:rPr>
+        <w:t xml:space="preserve">bersicht </w:t>
+      </w:r>
+      <w:r>
+        <w:rPr>
+          <w:rFonts w:ascii="Arial" w:hAnsi="Arial" w:cs="Arial"/>
+          <w:sz w:val="24"/>
+          <w:szCs w:val="24"/>
+        </w:rPr>
+        <w:t>ü</w:t>
+      </w:r>
+      <w:r>
+        <w:rPr>
+          <w:rFonts w:ascii="Arial" w:hAnsi="Arial" w:cs="Arial"/>
+          <w:sz w:val="24"/>
+          <w:szCs w:val="24"/>
+        </w:rPr>
+        <w:t>ber die Ressourcen, die</w:t>
+      </w:r>
+    </w:p>
+    <w:p>
+      <w:pPr>
+        <w:rPr>
+          <w:rFonts w:ascii="Arial" w:hAnsi="Arial" w:cs="Arial"/>
+          <w:sz w:val="24"/>
+          <w:szCs w:val="24"/>
+        </w:rPr>
+      </w:pPr>
+      <w:r>
+        <w:rPr>
+          <w:rFonts w:ascii="Arial" w:hAnsi="Arial" w:cs="Arial"/>
+          <w:sz w:val="24"/>
+          <w:szCs w:val="24"/>
+        </w:rPr>
+        <w:t>voraussichtlich w</w:t>
+      </w:r>
+      <w:r>
+        <w:rPr>
+          <w:rFonts w:ascii="Arial" w:hAnsi="Arial" w:cs="Arial"/>
+          <w:sz w:val="24"/>
+          <w:szCs w:val="24"/>
+        </w:rPr>
+        <w:t>ä</w:t>
+      </w:r>
+      <w:r>
+        <w:rPr>
+          <w:rFonts w:ascii="Arial" w:hAnsi="Arial" w:cs="Arial"/>
+          <w:sz w:val="24"/>
+          <w:szCs w:val="24"/>
+        </w:rPr>
+        <w:t>hrend der Projektdauer verwendet werden w</w:t>
+      </w:r>
+      <w:r>
+        <w:rPr>
+          <w:rFonts w:ascii="Arial" w:hAnsi="Arial" w:cs="Arial"/>
+          <w:sz w:val="24"/>
+          <w:szCs w:val="24"/>
+        </w:rPr>
+        <w:t>ü</w:t>
+      </w:r>
+      <w:r>
+        <w:rPr>
+          <w:rFonts w:ascii="Arial" w:hAnsi="Arial" w:cs="Arial"/>
+          <w:sz w:val="24"/>
+          <w:szCs w:val="24"/>
+        </w:rPr>
+        <w:t>rden, angefertigt. Sie</w:t>
+      </w:r>
+    </w:p>
+    <w:p>
+      <w:pPr>
+        <w:rPr>
+          <w:rFonts w:ascii="Arial" w:hAnsi="Arial" w:cs="Arial"/>
+          <w:sz w:val="24"/>
+          <w:szCs w:val="24"/>
+        </w:rPr>
+      </w:pPr>
+      <w:r>
+        <w:rPr>
+          <w:rFonts w:ascii="Arial" w:hAnsi="Arial" w:cs="Arial"/>
+          <w:sz w:val="24"/>
+          <w:szCs w:val="24"/>
+        </w:rPr>
+        <w:t>wurde w</w:t>
+      </w:r>
+      <w:r>
+        <w:rPr>
+          <w:rFonts w:ascii="Arial" w:hAnsi="Arial" w:cs="Arial"/>
+          <w:sz w:val="24"/>
+          <w:szCs w:val="24"/>
+        </w:rPr>
+        <w:t>ä</w:t>
+      </w:r>
+      <w:r>
+        <w:rPr>
+          <w:rFonts w:ascii="Arial" w:hAnsi="Arial" w:cs="Arial"/>
+          <w:sz w:val="24"/>
+          <w:szCs w:val="24"/>
+        </w:rPr>
+        <w:t>hrend des Projekts laufend aktuell gehalten, so dass auch spontan</w:t>
+      </w:r>
+    </w:p>
+    <w:p>
+      <w:pPr>
+        <w:rPr>
+          <w:rFonts w:ascii="Arial" w:hAnsi="Arial" w:cs="Arial"/>
+          <w:sz w:val="24"/>
+          <w:szCs w:val="24"/>
+        </w:rPr>
+      </w:pPr>
+      <w:r>
+        <w:rPr>
+          <w:rFonts w:ascii="Arial" w:hAnsi="Arial" w:cs="Arial"/>
+          <w:sz w:val="24"/>
+          <w:szCs w:val="24"/>
+        </w:rPr>
+        <w:t>hinzukommende Ressourcen abgebildet sind.</w:t>
+      </w:r>
+    </w:p>
+    <w:p>
+      <w:pPr>
+        <w:rPr>
+          <w:rFonts w:ascii="Arial" w:hAnsi="Arial" w:cs="Arial"/>
+          <w:sz w:val="24"/>
+          <w:szCs w:val="24"/>
+        </w:rPr>
+      </w:pPr>
+      <w:r>
+        <w:rPr>
+          <w:rFonts w:ascii="Arial" w:hAnsi="Arial" w:cs="Arial"/>
+          <w:sz w:val="24"/>
+          <w:szCs w:val="24"/>
+        </w:rPr>
+        <w:t>Die Ressourcenplanung ist im Anhang unter Verwendete Ressourcen zu finden.</w:t>
+      </w:r>
+    </w:p>
+    <w:p>
+      <w:pPr>
+        <w:rPr>
+          <w:rFonts w:ascii="Arial" w:hAnsi="Arial" w:cs="Arial"/>
+          <w:sz w:val="24"/>
+          <w:szCs w:val="24"/>
+        </w:rPr>
+      </w:pPr>
+      <w:r>
+        <w:rPr>
+          <w:rFonts w:ascii="Arial" w:hAnsi="Arial" w:cs="Arial"/>
+          <w:sz w:val="24"/>
+          <w:szCs w:val="24"/>
+        </w:rPr>
+        <w:t>Bei der Auswahl der Software wurde darauf geachtet, dass bereits Wissen oder</w:t>
+      </w:r>
+    </w:p>
+    <w:p>
+      <w:pPr>
+        <w:rPr>
+          <w:rFonts w:ascii="Arial" w:hAnsi="Arial" w:cs="Arial"/>
+          <w:sz w:val="24"/>
+          <w:szCs w:val="24"/>
+        </w:rPr>
+      </w:pPr>
+      <w:r>
+        <w:rPr>
+          <w:rFonts w:ascii="Arial" w:hAnsi="Arial" w:cs="Arial"/>
+          <w:sz w:val="24"/>
+          <w:szCs w:val="24"/>
+        </w:rPr>
+        <w:t>Erfahrungen zur jeweiligen Software vorhanden ist, um einen potenziellen Zeitverlust</w:t>
+      </w:r>
+    </w:p>
+    <w:p>
+      <w:pPr>
+        <w:rPr>
+          <w:rFonts w:ascii="Arial" w:hAnsi="Arial" w:cs="Arial"/>
+          <w:sz w:val="24"/>
+          <w:szCs w:val="24"/>
+        </w:rPr>
+      </w:pPr>
+      <w:r>
+        <w:rPr>
+          <w:rFonts w:ascii="Arial" w:hAnsi="Arial" w:cs="Arial"/>
+          <w:sz w:val="24"/>
+          <w:szCs w:val="24"/>
+        </w:rPr>
+        <w:t>durch Einarbeiten m</w:t>
+      </w:r>
+      <w:r>
+        <w:rPr>
+          <w:rFonts w:ascii="Arial" w:hAnsi="Arial" w:cs="Arial"/>
+          <w:sz w:val="24"/>
+          <w:szCs w:val="24"/>
+        </w:rPr>
+        <w:t>ö</w:t>
+      </w:r>
+      <w:r>
+        <w:rPr>
+          <w:rFonts w:ascii="Arial" w:hAnsi="Arial" w:cs="Arial"/>
+          <w:sz w:val="24"/>
+          <w:szCs w:val="24"/>
+        </w:rPr>
+        <w:t>glichst gering zu halten. Außerdem wurden die jeweiligen Lizenz-</w:t>
+      </w:r>
+      <w:r>
+        <w:rPr>
+          <w:rFonts w:ascii="Arial" w:hAnsi="Arial" w:cs="Arial"/>
+          <w:sz w:val="24"/>
+          <w:szCs w:val="24"/>
+        </w:rPr>
+        <w:t xml:space="preserve"> </w:t>
+      </w:r>
+      <w:r>
+        <w:rPr>
+          <w:rFonts w:ascii="Arial" w:hAnsi="Arial" w:cs="Arial"/>
+          <w:sz w:val="24"/>
+          <w:szCs w:val="24"/>
+        </w:rPr>
+        <w:t>und Nutzungsbedingungen der verschiedenen L</w:t>
+      </w:r>
+      <w:r>
+        <w:rPr>
+          <w:rFonts w:ascii="Arial" w:hAnsi="Arial" w:cs="Arial"/>
+          <w:sz w:val="24"/>
+          <w:szCs w:val="24"/>
+        </w:rPr>
+        <w:t>ö</w:t>
+      </w:r>
+      <w:r>
+        <w:rPr>
+          <w:rFonts w:ascii="Arial" w:hAnsi="Arial" w:cs="Arial"/>
+          <w:sz w:val="24"/>
+          <w:szCs w:val="24"/>
+        </w:rPr>
+        <w:t>sungen beachtet.</w:t>
+      </w:r>
+    </w:p>
+    <w:p>
+      <w:pPr>
+        <w:rPr>
+          <w:rFonts w:ascii="Arial" w:hAnsi="Arial" w:cs="Arial"/>
+          <w:sz w:val="24"/>
+          <w:szCs w:val="24"/>
+        </w:rPr>
+      </w:pPr>
+    </w:p>
+    <w:p>
+      <w:pPr>
+        <w:rPr>
+          <w:rFonts w:ascii="Arial" w:hAnsi="Arial" w:cs="Arial"/>
+          <w:sz w:val="24"/>
+          <w:szCs w:val="24"/>
+        </w:rPr>
+      </w:pPr>
+    </w:p>
+    <w:p>
+      <w:pPr>
+        <w:pStyle w:val="berschrift1"/>
+      </w:pPr>
+      <w:r>
+        <w:lastRenderedPageBreak/>
+        <w:t>Ist Analyse</w:t>
+      </w:r>
+    </w:p>
+    <w:p>
+      <w:pPr>
+        <w:rPr>
+          <w:rFonts w:ascii="Arial" w:hAnsi="Arial" w:cs="Arial"/>
+          <w:sz w:val="24"/>
+          <w:szCs w:val="24"/>
+        </w:rPr>
+      </w:pPr>
+      <w:r>
+        <w:rPr>
+          <w:rFonts w:ascii="Arial" w:hAnsi="Arial" w:cs="Arial"/>
+          <w:sz w:val="24"/>
+          <w:szCs w:val="24"/>
+        </w:rPr>
+        <w:t>Wie bereits unter Ausgangssituation beschrieben, wird aktuell ein veraltete</w:t>
+      </w:r>
+      <w:r>
+        <w:rPr>
+          <w:rFonts w:ascii="Arial" w:hAnsi="Arial" w:cs="Arial"/>
+          <w:sz w:val="24"/>
+          <w:szCs w:val="24"/>
+        </w:rPr>
+        <w:t xml:space="preserve"> und Unübersichtliche/Fehleranfällige Microsoft-Excel Datei zur erstellung von Reisekostenabrechnungn verwendet</w:t>
+      </w:r>
+      <w:r>
+        <w:rPr>
+          <w:rFonts w:ascii="Arial" w:hAnsi="Arial" w:cs="Arial"/>
+          <w:sz w:val="24"/>
+          <w:szCs w:val="24"/>
+        </w:rPr>
+        <w:t>.</w:t>
+      </w:r>
+    </w:p>
+    <w:p>
+      <w:pPr>
+        <w:rPr>
+          <w:rFonts w:ascii="Arial" w:hAnsi="Arial" w:cs="Arial"/>
+          <w:sz w:val="24"/>
+          <w:szCs w:val="24"/>
+        </w:rPr>
+      </w:pPr>
+      <w:r>
+        <w:rPr>
+          <w:rFonts w:ascii="Arial" w:hAnsi="Arial" w:cs="Arial"/>
+          <w:sz w:val="24"/>
+          <w:szCs w:val="24"/>
+        </w:rPr>
+        <w:t xml:space="preserve">Im Folgenden wird der aktuelle </w:t>
+      </w:r>
+      <w:r>
+        <w:rPr>
+          <w:rFonts w:ascii="Arial" w:hAnsi="Arial" w:cs="Arial"/>
+          <w:sz w:val="24"/>
+          <w:szCs w:val="24"/>
+        </w:rPr>
+        <w:t xml:space="preserve">Prozess der Erstellung und Einreichung bis zur Genehmigung/Ablehnung </w:t>
+      </w:r>
+      <w:r>
+        <w:rPr>
+          <w:rFonts w:ascii="Arial" w:hAnsi="Arial" w:cs="Arial"/>
+          <w:sz w:val="24"/>
+          <w:szCs w:val="24"/>
+        </w:rPr>
+        <w:t>und die damit verbundenen</w:t>
+      </w:r>
+      <w:r>
+        <w:rPr>
+          <w:rFonts w:ascii="Arial" w:hAnsi="Arial" w:cs="Arial"/>
+          <w:sz w:val="24"/>
+          <w:szCs w:val="24"/>
+        </w:rPr>
+        <w:t xml:space="preserve"> </w:t>
+      </w:r>
+      <w:r>
+        <w:rPr>
+          <w:rFonts w:ascii="Arial" w:hAnsi="Arial" w:cs="Arial"/>
+          <w:sz w:val="24"/>
+          <w:szCs w:val="24"/>
+        </w:rPr>
+        <w:t>Herausforderungen n</w:t>
+      </w:r>
+      <w:r>
+        <w:rPr>
+          <w:rFonts w:ascii="Arial" w:hAnsi="Arial" w:cs="Arial"/>
+          <w:sz w:val="24"/>
+          <w:szCs w:val="24"/>
+        </w:rPr>
+        <w:t>ä</w:t>
+      </w:r>
+      <w:r>
+        <w:rPr>
+          <w:rFonts w:ascii="Arial" w:hAnsi="Arial" w:cs="Arial"/>
+          <w:sz w:val="24"/>
+          <w:szCs w:val="24"/>
+        </w:rPr>
+        <w:t>her beschrieben.</w:t>
+      </w:r>
+    </w:p>
+    <w:p>
+      <w:pPr>
+        <w:rPr>
+          <w:rFonts w:ascii="Arial" w:hAnsi="Arial" w:cs="Arial"/>
+          <w:sz w:val="24"/>
+          <w:szCs w:val="24"/>
+        </w:rPr>
+      </w:pPr>
+    </w:p>
+    <w:p>
+      <w:pPr>
+        <w:rPr>
+          <w:rFonts w:ascii="Arial" w:hAnsi="Arial" w:cs="Arial"/>
+          <w:sz w:val="24"/>
+          <w:szCs w:val="24"/>
+        </w:rPr>
+      </w:pPr>
+      <w:r>
+        <w:rPr>
+          <w:rFonts w:ascii="Arial" w:hAnsi="Arial" w:cs="Arial"/>
+          <w:sz w:val="24"/>
+          <w:szCs w:val="24"/>
+        </w:rPr>
+        <w:t>Prozess:</w:t>
+      </w:r>
+      <w:r>
+        <w:rPr>
+          <w:rFonts w:ascii="Arial" w:hAnsi="Arial" w:cs="Arial"/>
+          <w:sz w:val="24"/>
+          <w:szCs w:val="24"/>
+        </w:rPr>
+        <w:br/>
+        <w:t>Eine grobe Darstellung ist im anhang zu finden…</w:t>
+      </w:r>
+    </w:p>
+    <w:p>
+      <w:pPr>
+        <w:rPr>
+          <w:rFonts w:ascii="Arial" w:hAnsi="Arial" w:cs="Arial"/>
+          <w:sz w:val="24"/>
+          <w:szCs w:val="24"/>
+        </w:rPr>
+      </w:pPr>
+    </w:p>
+    <w:p>
+      <w:pPr>
+        <w:rPr>
+          <w:rFonts w:ascii="Arial" w:hAnsi="Arial" w:cs="Arial"/>
+          <w:sz w:val="24"/>
+          <w:szCs w:val="24"/>
+        </w:rPr>
+      </w:pPr>
+    </w:p>
+    <w:p>
+      <w:pPr>
+        <w:rPr>
+          <w:rFonts w:ascii="Arial" w:hAnsi="Arial" w:cs="Arial"/>
+          <w:sz w:val="24"/>
+          <w:szCs w:val="24"/>
+        </w:rPr>
+      </w:pPr>
+      <w:r>
+        <w:rPr>
+          <w:rFonts w:ascii="Arial" w:hAnsi="Arial" w:cs="Arial"/>
+          <w:sz w:val="24"/>
+          <w:szCs w:val="24"/>
+        </w:rPr>
+        <w:t>Herausforderungen</w:t>
+      </w:r>
+    </w:p>
+    <w:p>
+      <w:pPr>
+        <w:rPr>
+          <w:rFonts w:ascii="Arial" w:hAnsi="Arial" w:cs="Arial"/>
+          <w:sz w:val="24"/>
+          <w:szCs w:val="24"/>
+        </w:rPr>
+      </w:pPr>
+    </w:p>
+    <w:p/>
+    <w:p>
+      <w:pPr>
+        <w:pStyle w:val="berschrift1"/>
+      </w:pPr>
+      <w:r>
+        <w:t>Wirtschaftlichkeit</w:t>
+      </w:r>
+    </w:p>
+    <w:p>
+      <w:pPr>
+        <w:pStyle w:val="berschrift2"/>
+      </w:pPr>
+      <w:r>
+        <w:t>Amortisationsrechnung</w:t>
+      </w:r>
+    </w:p>
+    <w:p>
+      <w:pPr>
+        <w:rPr>
+          <w:rFonts w:ascii="Arial" w:hAnsi="Arial" w:cs="Arial"/>
+          <w:sz w:val="24"/>
+          <w:szCs w:val="24"/>
+        </w:rPr>
+      </w:pPr>
+      <w:r>
+        <w:rPr>
+          <w:rFonts w:ascii="Arial" w:hAnsi="Arial" w:cs="Arial"/>
+          <w:sz w:val="24"/>
+          <w:szCs w:val="24"/>
+        </w:rPr>
+        <w:t>Von folgenden Stunden kosten der Mitarbeiter gehen wir aus:</w:t>
+      </w:r>
+      <w:r>
+        <w:rPr>
+          <w:rFonts w:ascii="Arial" w:hAnsi="Arial" w:cs="Arial"/>
+          <w:sz w:val="24"/>
+          <w:szCs w:val="24"/>
+        </w:rPr>
+        <w:br/>
+        <w:t>Accounting/Payroll Accounting: 30€</w:t>
+      </w:r>
+      <w:r>
+        <w:rPr>
+          <w:rFonts w:ascii="Arial" w:hAnsi="Arial" w:cs="Arial"/>
+          <w:sz w:val="24"/>
+          <w:szCs w:val="24"/>
+        </w:rPr>
+        <w:br/>
+        <w:t>MA im Außendienst: 25€</w:t>
+      </w:r>
+      <w:r>
+        <w:rPr>
+          <w:rFonts w:ascii="Arial" w:hAnsi="Arial" w:cs="Arial"/>
+          <w:sz w:val="24"/>
+          <w:szCs w:val="24"/>
+        </w:rPr>
+        <w:br/>
+      </w:r>
+      <w:r>
+        <w:rPr>
+          <w:rFonts w:ascii="Arial" w:hAnsi="Arial" w:cs="Arial"/>
+          <w:sz w:val="24"/>
+          <w:szCs w:val="24"/>
+        </w:rPr>
+        <w:t>GF: 100€</w:t>
+      </w:r>
+      <w:r>
+        <w:rPr>
+          <w:rFonts w:ascii="Arial" w:hAnsi="Arial" w:cs="Arial"/>
+          <w:sz w:val="24"/>
+          <w:szCs w:val="24"/>
+        </w:rPr>
+        <w:br/>
+        <w:t>Betreuerin/Ausbilderin: 30€</w:t>
+      </w:r>
+      <w:r>
+        <w:rPr>
+          <w:rFonts w:ascii="Arial" w:hAnsi="Arial" w:cs="Arial"/>
+          <w:sz w:val="24"/>
+          <w:szCs w:val="24"/>
+        </w:rPr>
+        <w:br/>
+        <w:t>Author/Programmierer</w:t>
+      </w:r>
+      <w:r>
+        <w:rPr>
+          <w:rFonts w:ascii="Arial" w:hAnsi="Arial" w:cs="Arial"/>
+          <w:sz w:val="24"/>
+          <w:szCs w:val="24"/>
+        </w:rPr>
+        <w:t>/Azubi</w:t>
+      </w:r>
+      <w:r>
+        <w:rPr>
+          <w:rFonts w:ascii="Arial" w:hAnsi="Arial" w:cs="Arial"/>
+          <w:sz w:val="24"/>
+          <w:szCs w:val="24"/>
+        </w:rPr>
+        <w:t>: 7€</w:t>
+      </w:r>
+      <w:r>
+        <w:rPr>
+          <w:rFonts w:ascii="Arial" w:hAnsi="Arial" w:cs="Arial"/>
+          <w:sz w:val="24"/>
+          <w:szCs w:val="24"/>
+        </w:rPr>
+        <w:br/>
+        <w:t>Vorgesetzter: 45€</w:t>
+      </w:r>
+    </w:p>
+    <w:p>
+      <w:pPr>
+        <w:rPr>
+          <w:rFonts w:ascii="Arial" w:hAnsi="Arial" w:cs="Arial"/>
+          <w:sz w:val="24"/>
+          <w:szCs w:val="24"/>
+        </w:rPr>
+      </w:pPr>
+      <w:r>
+        <w:rPr>
+          <w:rFonts w:ascii="Arial" w:hAnsi="Arial" w:cs="Arial"/>
+          <w:sz w:val="24"/>
+          <w:szCs w:val="24"/>
+        </w:rPr>
+        <w:t>Annahmen zu dem bestehenden Prozess der Erstellung einer Reisekostenabrechnung.</w:t>
+      </w:r>
+      <w:r>
+        <w:rPr>
+          <w:rFonts w:ascii="Arial" w:hAnsi="Arial" w:cs="Arial"/>
+          <w:sz w:val="24"/>
+          <w:szCs w:val="24"/>
+        </w:rPr>
+        <w:br/>
+      </w:r>
+    </w:p>
+    <w:p>
+      <w:pPr>
+        <w:rPr>
+          <w:rFonts w:ascii="Arial" w:hAnsi="Arial" w:cs="Arial"/>
+          <w:sz w:val="24"/>
+          <w:szCs w:val="24"/>
+        </w:rPr>
+      </w:pPr>
+      <w:r>
+        <w:rPr>
+          <w:rFonts w:ascii="Arial" w:hAnsi="Arial" w:cs="Arial"/>
+          <w:sz w:val="24"/>
+          <w:szCs w:val="24"/>
+        </w:rPr>
+        <w:t>Durchschnittlich werden monatlich</w:t>
+      </w:r>
+      <w:r>
+        <w:rPr>
+          <w:rFonts w:ascii="Arial" w:hAnsi="Arial" w:cs="Arial"/>
+          <w:sz w:val="24"/>
+          <w:szCs w:val="24"/>
+        </w:rPr>
+        <w:t xml:space="preserve"> 20 </w:t>
+      </w:r>
+      <w:r>
+        <w:rPr>
+          <w:rFonts w:ascii="Arial" w:hAnsi="Arial" w:cs="Arial"/>
+          <w:sz w:val="24"/>
+          <w:szCs w:val="24"/>
+        </w:rPr>
+        <w:t xml:space="preserve">Reisekostenabrechnung </w:t>
+      </w:r>
+      <w:r>
+        <w:rPr>
+          <w:rFonts w:ascii="Arial" w:hAnsi="Arial" w:cs="Arial"/>
+          <w:sz w:val="24"/>
+          <w:szCs w:val="24"/>
+        </w:rPr>
+        <w:t>eingereicht.</w:t>
+      </w:r>
+      <w:r>
+        <w:rPr>
+          <w:rFonts w:ascii="Arial" w:hAnsi="Arial" w:cs="Arial"/>
+          <w:sz w:val="24"/>
+          <w:szCs w:val="24"/>
+        </w:rPr>
+        <w:br/>
+      </w:r>
+      <w:r>
+        <w:rPr>
+          <w:rFonts w:ascii="Arial" w:hAnsi="Arial" w:cs="Arial"/>
+          <w:sz w:val="24"/>
+          <w:szCs w:val="24"/>
+        </w:rPr>
+        <w:t xml:space="preserve">Die </w:t>
+      </w:r>
+      <w:r>
+        <w:rPr>
+          <w:rFonts w:ascii="Arial" w:hAnsi="Arial" w:cs="Arial"/>
+          <w:sz w:val="24"/>
+          <w:szCs w:val="24"/>
+        </w:rPr>
+        <w:t>Erstellung</w:t>
+      </w:r>
+      <w:r>
+        <w:rPr>
+          <w:rFonts w:ascii="Arial" w:hAnsi="Arial" w:cs="Arial"/>
+          <w:sz w:val="24"/>
+          <w:szCs w:val="24"/>
+        </w:rPr>
+        <w:t xml:space="preserve"> einer Reisekostenabrechnung</w:t>
+      </w:r>
+      <w:r>
+        <w:rPr>
+          <w:rFonts w:ascii="Arial" w:hAnsi="Arial" w:cs="Arial"/>
+          <w:sz w:val="24"/>
+          <w:szCs w:val="24"/>
+        </w:rPr>
+        <w:t xml:space="preserve"> dauert je nach </w:t>
+      </w:r>
+      <w:r>
+        <w:rPr>
+          <w:rFonts w:ascii="Arial" w:hAnsi="Arial" w:cs="Arial"/>
+          <w:sz w:val="24"/>
+          <w:szCs w:val="24"/>
+        </w:rPr>
+        <w:t>Umfang</w:t>
+      </w:r>
+      <w:r>
+        <w:rPr>
+          <w:rFonts w:ascii="Arial" w:hAnsi="Arial" w:cs="Arial"/>
+          <w:sz w:val="24"/>
+          <w:szCs w:val="24"/>
+        </w:rPr>
+        <w:t xml:space="preserve"> 10-20 min da</w:t>
+      </w:r>
+      <w:r>
+        <w:rPr>
+          <w:rFonts w:ascii="Arial" w:hAnsi="Arial" w:cs="Arial"/>
+          <w:sz w:val="24"/>
+          <w:szCs w:val="24"/>
+        </w:rPr>
+        <w:t xml:space="preserve"> im Durchschnitt</w:t>
+      </w:r>
+      <w:r>
+        <w:rPr>
+          <w:rFonts w:ascii="Arial" w:hAnsi="Arial" w:cs="Arial"/>
+          <w:sz w:val="24"/>
+          <w:szCs w:val="24"/>
+        </w:rPr>
+        <w:t xml:space="preserve"> eher umfangreichere Reisekostenabrechnungen erstellt werden gehen wir von einer durchschnittlichen Bearbeitungszeit einer Reisekostenabrec</w:t>
+      </w:r>
+      <w:r>
+        <w:rPr>
+          <w:rFonts w:ascii="Arial" w:hAnsi="Arial" w:cs="Arial"/>
+          <w:sz w:val="24"/>
+          <w:szCs w:val="24"/>
+        </w:rPr>
+        <w:t>h</w:t>
+      </w:r>
+      <w:r>
+        <w:rPr>
+          <w:rFonts w:ascii="Arial" w:hAnsi="Arial" w:cs="Arial"/>
+          <w:sz w:val="24"/>
+          <w:szCs w:val="24"/>
+        </w:rPr>
+        <w:t>nung von 17 min aus.</w:t>
+      </w:r>
+      <w:r>
+        <w:rPr>
+          <w:rFonts w:ascii="Arial" w:hAnsi="Arial" w:cs="Arial"/>
+          <w:sz w:val="24"/>
+          <w:szCs w:val="24"/>
+        </w:rPr>
+        <w:t xml:space="preserve"> </w:t>
+      </w:r>
+      <w:r>
+        <w:rPr>
+          <w:rFonts w:ascii="Arial" w:hAnsi="Arial" w:cs="Arial"/>
+          <w:sz w:val="24"/>
+          <w:szCs w:val="24"/>
+        </w:rPr>
+        <w:t>Durch die hohen Personal Einstellungen der DTS Sys</w:t>
+      </w:r>
+      <w:r>
+        <w:rPr>
+          <w:rFonts w:ascii="Arial" w:hAnsi="Arial" w:cs="Arial"/>
+          <w:sz w:val="24"/>
+          <w:szCs w:val="24"/>
+        </w:rPr>
+        <w:t>t</w:t>
+      </w:r>
+      <w:r>
+        <w:rPr>
+          <w:rFonts w:ascii="Arial" w:hAnsi="Arial" w:cs="Arial"/>
+          <w:sz w:val="24"/>
+          <w:szCs w:val="24"/>
+        </w:rPr>
+        <w:t>e</w:t>
+      </w:r>
+      <w:r>
+        <w:rPr>
+          <w:rFonts w:ascii="Arial" w:hAnsi="Arial" w:cs="Arial"/>
+          <w:sz w:val="24"/>
+          <w:szCs w:val="24"/>
+        </w:rPr>
+        <w:t>me</w:t>
+      </w:r>
+      <w:r>
+        <w:rPr>
+          <w:rFonts w:ascii="Arial" w:hAnsi="Arial" w:cs="Arial"/>
+          <w:sz w:val="24"/>
+          <w:szCs w:val="24"/>
+        </w:rPr>
+        <w:t xml:space="preserve"> GmbH wird angenommen das jeden 2. Monat eine Einführung </w:t>
+      </w:r>
+      <w:r>
+        <w:rPr>
+          <w:rFonts w:ascii="Arial" w:hAnsi="Arial" w:cs="Arial"/>
+          <w:sz w:val="24"/>
+          <w:szCs w:val="24"/>
+        </w:rPr>
+        <w:t xml:space="preserve">in die Bisherige </w:t>
+      </w:r>
+      <w:r>
+        <w:rPr>
+          <w:rFonts w:ascii="Arial" w:hAnsi="Arial" w:cs="Arial"/>
+          <w:sz w:val="24"/>
+          <w:szCs w:val="24"/>
+        </w:rPr>
+        <w:t xml:space="preserve">Microsoft Excel Datei </w:t>
+      </w:r>
+      <w:r>
+        <w:rPr>
+          <w:rFonts w:ascii="Arial" w:hAnsi="Arial" w:cs="Arial"/>
+          <w:sz w:val="24"/>
+          <w:szCs w:val="24"/>
+        </w:rPr>
+        <w:t>zur</w:t>
+      </w:r>
+      <w:r>
+        <w:rPr>
+          <w:rFonts w:ascii="Arial" w:hAnsi="Arial" w:cs="Arial"/>
+          <w:sz w:val="24"/>
+          <w:szCs w:val="24"/>
+        </w:rPr>
+        <w:t xml:space="preserve"> </w:t>
+      </w:r>
+      <w:r>
+        <w:rPr>
+          <w:rFonts w:ascii="Arial" w:hAnsi="Arial" w:cs="Arial"/>
+          <w:sz w:val="24"/>
+          <w:szCs w:val="24"/>
+        </w:rPr>
+        <w:t>Erstellung</w:t>
+      </w:r>
+      <w:r>
+        <w:rPr>
+          <w:rFonts w:ascii="Arial" w:hAnsi="Arial" w:cs="Arial"/>
+          <w:sz w:val="24"/>
+          <w:szCs w:val="24"/>
+        </w:rPr>
+        <w:t>/</w:t>
+      </w:r>
+      <w:r>
+        <w:rPr>
+          <w:rFonts w:ascii="Arial" w:hAnsi="Arial" w:cs="Arial"/>
+          <w:sz w:val="24"/>
+          <w:szCs w:val="24"/>
+        </w:rPr>
+        <w:t>Bearbeitung</w:t>
+      </w:r>
+      <w:r>
+        <w:rPr>
+          <w:rFonts w:ascii="Arial" w:hAnsi="Arial" w:cs="Arial"/>
+          <w:sz w:val="24"/>
+          <w:szCs w:val="24"/>
+        </w:rPr>
+        <w:t xml:space="preserve"> einer</w:t>
+      </w:r>
+      <w:r>
+        <w:rPr>
+          <w:rFonts w:ascii="Arial" w:hAnsi="Arial" w:cs="Arial"/>
+          <w:sz w:val="24"/>
+          <w:szCs w:val="24"/>
+        </w:rPr>
+        <w:t xml:space="preserve"> </w:t>
+      </w:r>
+      <w:r>
+        <w:rPr>
+          <w:rFonts w:ascii="Arial" w:hAnsi="Arial" w:cs="Arial"/>
+          <w:sz w:val="24"/>
+          <w:szCs w:val="24"/>
+        </w:rPr>
+        <w:t xml:space="preserve">Reisekostenabrechnung </w:t>
+      </w:r>
+      <w:r>
+        <w:rPr>
+          <w:rFonts w:ascii="Arial" w:hAnsi="Arial" w:cs="Arial"/>
+          <w:sz w:val="24"/>
+          <w:szCs w:val="24"/>
+        </w:rPr>
+        <w:t>anfällt.</w:t>
+      </w:r>
+      <w:r>
+        <w:rPr>
+          <w:rFonts w:ascii="Arial" w:hAnsi="Arial" w:cs="Arial"/>
+          <w:sz w:val="24"/>
+          <w:szCs w:val="24"/>
+        </w:rPr>
+        <w:t xml:space="preserve"> Wir gehen davon aus das diese Einführung 1std dauert und insgesamt 2 MA im Außendienst erfordert.</w:t>
+      </w:r>
+      <w:r>
+        <w:rPr>
+          <w:rFonts w:ascii="Arial" w:hAnsi="Arial" w:cs="Arial"/>
+          <w:sz w:val="24"/>
+          <w:szCs w:val="24"/>
+        </w:rPr>
+        <w:t xml:space="preserve"> </w:t>
+      </w:r>
+      <w:r>
+        <w:rPr>
+          <w:rFonts w:ascii="Arial" w:hAnsi="Arial" w:cs="Arial"/>
+          <w:sz w:val="24"/>
+          <w:szCs w:val="24"/>
+        </w:rPr>
+        <w:t xml:space="preserve">Auch wird angenommen das 25% durch die Unregelmäßigkeit der Erstellung einer </w:t>
+      </w:r>
+      <w:r>
+        <w:rPr>
+          <w:rFonts w:ascii="Arial" w:hAnsi="Arial" w:cs="Arial"/>
+          <w:sz w:val="24"/>
+          <w:szCs w:val="24"/>
+        </w:rPr>
+        <w:t>Reisekostenabrechnung</w:t>
+      </w:r>
+      <w:r>
+        <w:rPr>
+          <w:rFonts w:ascii="Arial" w:hAnsi="Arial" w:cs="Arial"/>
+          <w:sz w:val="24"/>
+          <w:szCs w:val="24"/>
+        </w:rPr>
+        <w:t xml:space="preserve"> Ihre Kollegen um Hilfe bitten oder Fragen stellen, was ca. 15min an Zeit für die beiden MA </w:t>
+      </w:r>
+      <w:r>
+        <w:rPr>
+          <w:rFonts w:ascii="Arial" w:hAnsi="Arial" w:cs="Arial"/>
+          <w:sz w:val="24"/>
+          <w:szCs w:val="24"/>
+        </w:rPr>
+        <w:t>in Anspruch nimmt</w:t>
+      </w:r>
+      <w:r>
+        <w:rPr>
+          <w:rFonts w:ascii="Arial" w:hAnsi="Arial" w:cs="Arial"/>
+          <w:sz w:val="24"/>
+          <w:szCs w:val="24"/>
+        </w:rPr>
+        <w:t>.</w:t>
+      </w:r>
+      <w:r>
+        <w:rPr>
+          <w:rFonts w:ascii="Arial" w:hAnsi="Arial" w:cs="Arial"/>
+          <w:sz w:val="24"/>
+          <w:szCs w:val="24"/>
+        </w:rPr>
+        <w:t xml:space="preserve"> Es wird davon ausgegangen, dass die Genehmigung (und Unterschrift) der von dem </w:t>
+      </w:r>
+      <w:r>
+        <w:rPr>
+          <w:rFonts w:ascii="Arial" w:hAnsi="Arial" w:cs="Arial"/>
+          <w:sz w:val="24"/>
+          <w:szCs w:val="24"/>
+        </w:rPr>
+        <w:t>jeweiligen Vorgesetzten (und ggf. GF</w:t>
+      </w:r>
+      <w:r>
+        <w:rPr>
+          <w:rFonts w:ascii="Arial" w:hAnsi="Arial" w:cs="Arial"/>
+          <w:sz w:val="24"/>
+          <w:szCs w:val="24"/>
+        </w:rPr>
+        <w:t xml:space="preserve"> </w:t>
+      </w:r>
+      <w:r>
+        <w:rPr>
+          <w:rFonts w:ascii="Arial" w:hAnsi="Arial" w:cs="Arial"/>
+          <w:sz w:val="24"/>
+          <w:szCs w:val="24"/>
+        </w:rPr>
+        <w:t xml:space="preserve">falls die kosten &gt;250€ sind was aber i.d.R </w:t>
+      </w:r>
+      <w:r>
+        <w:rPr>
+          <w:rFonts w:ascii="Arial" w:hAnsi="Arial" w:cs="Arial"/>
+          <w:sz w:val="24"/>
+          <w:szCs w:val="24"/>
+        </w:rPr>
+        <w:t xml:space="preserve">nur </w:t>
+      </w:r>
+      <w:r>
+        <w:rPr>
+          <w:rFonts w:ascii="Arial" w:hAnsi="Arial" w:cs="Arial"/>
+          <w:sz w:val="24"/>
+          <w:szCs w:val="24"/>
+        </w:rPr>
+        <w:t>einmal</w:t>
+      </w:r>
+      <w:r>
+        <w:rPr>
+          <w:rFonts w:ascii="Arial" w:hAnsi="Arial" w:cs="Arial"/>
+          <w:sz w:val="24"/>
+          <w:szCs w:val="24"/>
+        </w:rPr>
+        <w:t xml:space="preserve"> im </w:t>
+      </w:r>
+      <w:r>
+        <w:rPr>
+          <w:rFonts w:ascii="Arial" w:hAnsi="Arial" w:cs="Arial"/>
+          <w:sz w:val="24"/>
+          <w:szCs w:val="24"/>
+        </w:rPr>
+        <w:lastRenderedPageBreak/>
+        <w:t>Monat aufkommt jeweils</w:t>
+      </w:r>
+      <w:r>
+        <w:rPr>
+          <w:rFonts w:ascii="Arial" w:hAnsi="Arial" w:cs="Arial"/>
+          <w:sz w:val="24"/>
+          <w:szCs w:val="24"/>
+        </w:rPr>
+        <w:t>)</w:t>
+      </w:r>
+      <w:r>
+        <w:rPr>
+          <w:rFonts w:ascii="Arial" w:hAnsi="Arial" w:cs="Arial"/>
+          <w:sz w:val="24"/>
+          <w:szCs w:val="24"/>
+        </w:rPr>
+        <w:t xml:space="preserve"> </w:t>
+      </w:r>
+      <w:r>
+        <w:rPr>
+          <w:rFonts w:ascii="Arial" w:hAnsi="Arial" w:cs="Arial"/>
+          <w:sz w:val="24"/>
+          <w:szCs w:val="24"/>
+        </w:rPr>
+        <w:t>5</w:t>
+      </w:r>
+      <w:r>
+        <w:rPr>
+          <w:rFonts w:ascii="Arial" w:hAnsi="Arial" w:cs="Arial"/>
+          <w:sz w:val="24"/>
+          <w:szCs w:val="24"/>
+        </w:rPr>
+        <w:t xml:space="preserve"> Minuten dauern. Außerdem wird angenommen das 75% der Reisekostenabrechnungen über </w:t>
+      </w:r>
+      <w:r>
+        <w:rPr>
+          <w:rFonts w:ascii="Arial" w:hAnsi="Arial" w:cs="Arial"/>
+          <w:sz w:val="24"/>
+          <w:szCs w:val="24"/>
+        </w:rPr>
+        <w:t xml:space="preserve">die </w:t>
+      </w:r>
+      <w:r>
+        <w:rPr>
+          <w:rFonts w:ascii="Arial" w:hAnsi="Arial" w:cs="Arial"/>
+          <w:sz w:val="24"/>
+          <w:szCs w:val="24"/>
+        </w:rPr>
+        <w:t xml:space="preserve">Hauspost an die jeweiligen </w:t>
+      </w:r>
+      <w:r>
+        <w:rPr>
+          <w:rFonts w:ascii="Arial" w:hAnsi="Arial" w:cs="Arial"/>
+          <w:sz w:val="24"/>
+          <w:szCs w:val="24"/>
+        </w:rPr>
+        <w:t>Vorgesetzten (</w:t>
+      </w:r>
+      <w:r>
+        <w:rPr>
+          <w:rFonts w:ascii="Arial" w:hAnsi="Arial" w:cs="Arial"/>
+          <w:sz w:val="24"/>
+          <w:szCs w:val="24"/>
+        </w:rPr>
+        <w:t>ggf</w:t>
+      </w:r>
+      <w:r>
+        <w:rPr>
+          <w:rFonts w:ascii="Arial" w:hAnsi="Arial" w:cs="Arial"/>
+          <w:sz w:val="24"/>
+          <w:szCs w:val="24"/>
+        </w:rPr>
+        <w:t>.</w:t>
+      </w:r>
+      <w:r>
+        <w:rPr>
+          <w:rFonts w:ascii="Arial" w:hAnsi="Arial" w:cs="Arial"/>
+          <w:sz w:val="24"/>
+          <w:szCs w:val="24"/>
+        </w:rPr>
+        <w:t xml:space="preserve"> GF)</w:t>
+      </w:r>
+      <w:r>
+        <w:rPr>
+          <w:rFonts w:ascii="Arial" w:hAnsi="Arial" w:cs="Arial"/>
+          <w:sz w:val="24"/>
+          <w:szCs w:val="24"/>
+        </w:rPr>
+        <w:t xml:space="preserve"> sowie der Accountig</w:t>
+      </w:r>
+      <w:r>
+        <w:rPr>
+          <w:rFonts w:ascii="Arial" w:hAnsi="Arial" w:cs="Arial"/>
+          <w:sz w:val="24"/>
+          <w:szCs w:val="24"/>
+        </w:rPr>
+        <w:t xml:space="preserve"> A</w:t>
+      </w:r>
+      <w:r>
+        <w:rPr>
+          <w:rFonts w:ascii="Arial" w:hAnsi="Arial" w:cs="Arial"/>
+          <w:sz w:val="24"/>
+          <w:szCs w:val="24"/>
+        </w:rPr>
+        <w:t>bteilung gebracht werden</w:t>
+      </w:r>
+      <w:r>
+        <w:rPr>
+          <w:rFonts w:ascii="Arial" w:hAnsi="Arial" w:cs="Arial"/>
+          <w:sz w:val="24"/>
+          <w:szCs w:val="24"/>
+        </w:rPr>
+        <w:t xml:space="preserve"> und pro Reisekostenabrechnung mit 10 Minuten gerechnet wird</w:t>
+      </w:r>
+      <w:r>
+        <w:rPr>
+          <w:rFonts w:ascii="Arial" w:hAnsi="Arial" w:cs="Arial"/>
+          <w:sz w:val="24"/>
+          <w:szCs w:val="24"/>
+        </w:rPr>
+        <w:t>.</w:t>
+      </w:r>
+      <w:r>
+        <w:rPr>
+          <w:rFonts w:ascii="Arial" w:hAnsi="Arial" w:cs="Arial"/>
+          <w:sz w:val="24"/>
+          <w:szCs w:val="24"/>
+        </w:rPr>
+        <w:t xml:space="preserve"> Das Ausliefern der Hauspost übernimmt i.d.R ein Auszubildender.</w:t>
+      </w:r>
+      <w:r>
+        <w:rPr>
+          <w:rFonts w:ascii="Arial" w:hAnsi="Arial" w:cs="Arial"/>
+          <w:sz w:val="24"/>
+          <w:szCs w:val="24"/>
+        </w:rPr>
+        <w:t xml:space="preserve"> </w:t>
+      </w:r>
+      <w:r>
+        <w:rPr>
+          <w:rFonts w:ascii="Arial" w:hAnsi="Arial" w:cs="Arial"/>
+          <w:sz w:val="24"/>
+          <w:szCs w:val="24"/>
+        </w:rPr>
+        <w:t xml:space="preserve">Es wird davon </w:t>
+      </w:r>
+      <w:r>
+        <w:rPr>
+          <w:rFonts w:ascii="Arial" w:hAnsi="Arial" w:cs="Arial"/>
+          <w:sz w:val="24"/>
+          <w:szCs w:val="24"/>
+        </w:rPr>
+        <w:t>ausgegangen,</w:t>
+      </w:r>
+      <w:r>
+        <w:rPr>
+          <w:rFonts w:ascii="Arial" w:hAnsi="Arial" w:cs="Arial"/>
+          <w:sz w:val="24"/>
+          <w:szCs w:val="24"/>
+        </w:rPr>
+        <w:t xml:space="preserve"> dass die </w:t>
+      </w:r>
+      <w:r>
+        <w:rPr>
+          <w:rFonts w:ascii="Arial" w:hAnsi="Arial" w:cs="Arial"/>
+          <w:sz w:val="24"/>
+          <w:szCs w:val="24"/>
+        </w:rPr>
+        <w:t>Überprüfung,</w:t>
+      </w:r>
+      <w:r>
+        <w:rPr>
+          <w:rFonts w:ascii="Arial" w:hAnsi="Arial" w:cs="Arial"/>
+          <w:sz w:val="24"/>
+          <w:szCs w:val="24"/>
+        </w:rPr>
+        <w:t xml:space="preserve"> ob die richtigen Pauschalen genommen wurden und keine Manipulation stattgefunden durch das Payroll accountig 10 </w:t>
+      </w:r>
+      <w:r>
+        <w:rPr>
+          <w:rFonts w:ascii="Arial" w:hAnsi="Arial" w:cs="Arial"/>
+          <w:sz w:val="24"/>
+          <w:szCs w:val="24"/>
+        </w:rPr>
+        <w:t>Minuten</w:t>
+      </w:r>
+      <w:r>
+        <w:rPr>
+          <w:rFonts w:ascii="Arial" w:hAnsi="Arial" w:cs="Arial"/>
+          <w:sz w:val="24"/>
+          <w:szCs w:val="24"/>
+        </w:rPr>
+        <w:t xml:space="preserve"> pro Reisekostenabrechnung dauert. Die Anschließenden Prüfungen</w:t>
+      </w:r>
+      <w:r>
+        <w:rPr>
+          <w:rFonts w:ascii="Arial" w:hAnsi="Arial" w:cs="Arial"/>
+          <w:sz w:val="24"/>
+          <w:szCs w:val="24"/>
+        </w:rPr>
+        <w:t xml:space="preserve"> der Accounting Abteilung </w:t>
+      </w:r>
+      <w:r>
+        <w:rPr>
+          <w:rFonts w:ascii="Arial" w:hAnsi="Arial" w:cs="Arial"/>
+          <w:sz w:val="24"/>
+          <w:szCs w:val="24"/>
+        </w:rPr>
+        <w:t xml:space="preserve">dauert je nach </w:t>
+      </w:r>
+      <w:r>
+        <w:rPr>
+          <w:rFonts w:ascii="Arial" w:hAnsi="Arial" w:cs="Arial"/>
+          <w:sz w:val="24"/>
+          <w:szCs w:val="24"/>
+        </w:rPr>
+        <w:t>Umfang</w:t>
+      </w:r>
+      <w:r>
+        <w:rPr>
+          <w:rFonts w:ascii="Arial" w:hAnsi="Arial" w:cs="Arial"/>
+          <w:sz w:val="24"/>
+          <w:szCs w:val="24"/>
+        </w:rPr>
+        <w:t xml:space="preserve"> 5-15 </w:t>
+      </w:r>
+      <w:r>
+        <w:rPr>
+          <w:rFonts w:ascii="Arial" w:hAnsi="Arial" w:cs="Arial"/>
+          <w:sz w:val="24"/>
+          <w:szCs w:val="24"/>
+        </w:rPr>
+        <w:t>Minuten</w:t>
+      </w:r>
+      <w:r>
+        <w:rPr>
+          <w:rFonts w:ascii="Arial" w:hAnsi="Arial" w:cs="Arial"/>
+          <w:sz w:val="24"/>
+          <w:szCs w:val="24"/>
+        </w:rPr>
+        <w:t xml:space="preserve"> </w:t>
+      </w:r>
+      <w:r>
+        <w:rPr>
+          <w:rFonts w:ascii="Arial" w:hAnsi="Arial" w:cs="Arial"/>
+          <w:sz w:val="24"/>
+          <w:szCs w:val="24"/>
+        </w:rPr>
+        <w:t xml:space="preserve">wir gehen hier von 12 Minuten im Durchschnitt aus. Es wird zudem davon </w:t>
+      </w:r>
+      <w:r>
+        <w:rPr>
+          <w:rFonts w:ascii="Arial" w:hAnsi="Arial" w:cs="Arial"/>
+          <w:sz w:val="24"/>
+          <w:szCs w:val="24"/>
+        </w:rPr>
+        <w:t>ausgegangen</w:t>
+      </w:r>
+      <w:r>
+        <w:rPr>
+          <w:rFonts w:ascii="Arial" w:hAnsi="Arial" w:cs="Arial"/>
+          <w:sz w:val="24"/>
+          <w:szCs w:val="24"/>
+        </w:rPr>
+        <w:t xml:space="preserve"> das 25% der eingereichten Reisekostenabrechnungen nicht komplett </w:t>
+      </w:r>
+      <w:r>
+        <w:rPr>
+          <w:rFonts w:ascii="Arial" w:hAnsi="Arial" w:cs="Arial"/>
+          <w:sz w:val="24"/>
+          <w:szCs w:val="24"/>
+        </w:rPr>
+        <w:t>korrekt</w:t>
+      </w:r>
+      <w:r>
+        <w:rPr>
+          <w:rFonts w:ascii="Arial" w:hAnsi="Arial" w:cs="Arial"/>
+          <w:sz w:val="24"/>
+          <w:szCs w:val="24"/>
+        </w:rPr>
+        <w:t xml:space="preserve"> ausgefüllt wurden. In solch einem </w:t>
+      </w:r>
+      <w:r>
+        <w:rPr>
+          <w:rFonts w:ascii="Arial" w:hAnsi="Arial" w:cs="Arial"/>
+          <w:sz w:val="24"/>
+          <w:szCs w:val="24"/>
+        </w:rPr>
+        <w:t>Fall</w:t>
+      </w:r>
+      <w:r>
+        <w:rPr>
+          <w:rFonts w:ascii="Arial" w:hAnsi="Arial" w:cs="Arial"/>
+          <w:sz w:val="24"/>
+          <w:szCs w:val="24"/>
+        </w:rPr>
+        <w:t xml:space="preserve"> wird der Ersteller kurzfristig benachrichtigt mit den konkreten </w:t>
+      </w:r>
+      <w:r>
+        <w:rPr>
+          <w:rFonts w:ascii="Arial" w:hAnsi="Arial" w:cs="Arial"/>
+          <w:sz w:val="24"/>
+          <w:szCs w:val="24"/>
+        </w:rPr>
+        <w:t>Anmerkungen,</w:t>
+      </w:r>
+      <w:r>
+        <w:rPr>
+          <w:rFonts w:ascii="Arial" w:hAnsi="Arial" w:cs="Arial"/>
+          <w:sz w:val="24"/>
+          <w:szCs w:val="24"/>
+        </w:rPr>
+        <w:t xml:space="preserve"> um diese kurzfristig umzusetzen was angenommen 20 Minuten dauert</w:t>
+      </w:r>
+      <w:r>
+        <w:rPr>
+          <w:rFonts w:ascii="Arial" w:hAnsi="Arial" w:cs="Arial"/>
+          <w:sz w:val="24"/>
+          <w:szCs w:val="24"/>
+        </w:rPr>
+        <w:t>.</w:t>
+      </w:r>
+      <w:r>
+        <w:rPr>
+          <w:rFonts w:ascii="Arial" w:hAnsi="Arial" w:cs="Arial"/>
+          <w:sz w:val="24"/>
+          <w:szCs w:val="24"/>
+        </w:rPr>
+        <w:t xml:space="preserve"> </w:t>
+      </w:r>
+      <w:r>
+        <w:rPr>
+          <w:rFonts w:ascii="Arial" w:hAnsi="Arial" w:cs="Arial"/>
+          <w:sz w:val="24"/>
+          <w:szCs w:val="24"/>
+        </w:rPr>
+        <w:t>Es wird davon ausgegangen das eine nachträglich Prüfung 7 Minuten dauert.</w:t>
+      </w:r>
+      <w:r>
+        <w:rPr>
+          <w:rFonts w:ascii="Arial" w:hAnsi="Arial" w:cs="Arial"/>
+          <w:sz w:val="24"/>
+          <w:szCs w:val="24"/>
+        </w:rPr>
+        <w:t xml:space="preserve"> </w:t>
+      </w:r>
+      <w:r>
+        <w:rPr>
+          <w:rFonts w:ascii="Arial" w:hAnsi="Arial" w:cs="Arial"/>
+          <w:sz w:val="24"/>
+          <w:szCs w:val="24"/>
+        </w:rPr>
+        <w:t>Zusätzlich wird davon ausgegangen das bei 10% der Reisekostenabrechnungen fragen aufkommen und sich direkt an die Accountig Abteilung gewandt wird was angenommen erweise 10 Minuten dauert</w:t>
+      </w:r>
+      <w:r>
+        <w:rPr>
+          <w:rFonts w:ascii="Arial" w:hAnsi="Arial" w:cs="Arial"/>
+          <w:sz w:val="24"/>
+          <w:szCs w:val="24"/>
+        </w:rPr>
+        <w:t>.</w:t>
+      </w:r>
+    </w:p>
+    <w:p>
+      <w:pPr>
+        <w:rPr>
+          <w:rFonts w:ascii="Arial" w:hAnsi="Arial" w:cs="Arial"/>
+          <w:sz w:val="24"/>
+          <w:szCs w:val="24"/>
+        </w:rPr>
+      </w:pPr>
+    </w:p>
+    <w:p>
+      <w:pPr>
+        <w:rPr>
+          <w:rFonts w:ascii="Arial" w:hAnsi="Arial" w:cs="Arial"/>
+          <w:sz w:val="24"/>
+          <w:szCs w:val="24"/>
+        </w:rPr>
+      </w:pPr>
+      <w:r>
+        <w:rPr>
+          <w:rFonts w:ascii="Arial" w:hAnsi="Arial" w:cs="Arial"/>
+          <w:sz w:val="24"/>
+          <w:szCs w:val="24"/>
+        </w:rPr>
+        <w:t>NEU</w:t>
+      </w:r>
+    </w:p>
+    <w:p>
+      <w:pPr>
+        <w:rPr>
+          <w:rFonts w:ascii="Arial" w:hAnsi="Arial" w:cs="Arial"/>
+          <w:sz w:val="24"/>
+          <w:szCs w:val="24"/>
+        </w:rPr>
+      </w:pPr>
+      <w:r>
+        <w:rPr>
+          <w:rFonts w:ascii="Arial" w:hAnsi="Arial" w:cs="Arial"/>
+          <w:sz w:val="24"/>
+          <w:szCs w:val="24"/>
+        </w:rPr>
+        <w:t xml:space="preserve">Angenommen wird das Erstellen einer Reisekostenabrechnung </w:t>
+      </w:r>
+      <w:r>
+        <w:rPr>
+          <w:rFonts w:ascii="Arial" w:hAnsi="Arial" w:cs="Arial"/>
+          <w:sz w:val="24"/>
+          <w:szCs w:val="24"/>
+        </w:rPr>
+        <w:t xml:space="preserve">nun </w:t>
+      </w:r>
+      <w:r>
+        <w:rPr>
+          <w:rFonts w:ascii="Arial" w:hAnsi="Arial" w:cs="Arial"/>
+          <w:sz w:val="24"/>
+          <w:szCs w:val="24"/>
+        </w:rPr>
+        <w:t xml:space="preserve">20 Minuten dauert. Angenommen wird das Rückfragen an andere </w:t>
+      </w:r>
+      <w:r>
+        <w:rPr>
+          <w:rFonts w:ascii="Arial" w:hAnsi="Arial" w:cs="Arial"/>
+          <w:sz w:val="24"/>
+          <w:szCs w:val="24"/>
+        </w:rPr>
+        <w:t>Mitarbeiter</w:t>
+      </w:r>
+      <w:r>
+        <w:rPr>
+          <w:rFonts w:ascii="Arial" w:hAnsi="Arial" w:cs="Arial"/>
+          <w:sz w:val="24"/>
+          <w:szCs w:val="24"/>
+        </w:rPr>
+        <w:t xml:space="preserve"> im Außendienst jetzt nur noch in </w:t>
+      </w:r>
+      <w:r>
+        <w:rPr>
+          <w:rFonts w:ascii="Arial" w:hAnsi="Arial" w:cs="Arial"/>
+          <w:sz w:val="24"/>
+          <w:szCs w:val="24"/>
+        </w:rPr>
+        <w:t>10</w:t>
+      </w:r>
+      <w:r>
+        <w:rPr>
+          <w:rFonts w:ascii="Arial" w:hAnsi="Arial" w:cs="Arial"/>
+          <w:sz w:val="24"/>
+          <w:szCs w:val="24"/>
+        </w:rPr>
+        <w:t xml:space="preserve">% der Fälle auftaucht und </w:t>
+      </w:r>
+      <w:r>
+        <w:rPr>
+          <w:rFonts w:ascii="Arial" w:hAnsi="Arial" w:cs="Arial"/>
+          <w:sz w:val="24"/>
+          <w:szCs w:val="24"/>
+        </w:rPr>
+        <w:t xml:space="preserve">nur 5 </w:t>
+      </w:r>
+      <w:r>
+        <w:rPr>
+          <w:rFonts w:ascii="Arial" w:hAnsi="Arial" w:cs="Arial"/>
+          <w:sz w:val="24"/>
+          <w:szCs w:val="24"/>
+        </w:rPr>
+        <w:t>Minuten</w:t>
+      </w:r>
+      <w:r>
+        <w:rPr>
+          <w:rFonts w:ascii="Arial" w:hAnsi="Arial" w:cs="Arial"/>
+          <w:sz w:val="24"/>
+          <w:szCs w:val="24"/>
+        </w:rPr>
+        <w:t xml:space="preserve"> dauert. Die kosten für </w:t>
+      </w:r>
+      <w:r>
+        <w:rPr>
+          <w:rFonts w:ascii="Arial" w:hAnsi="Arial" w:cs="Arial"/>
+          <w:sz w:val="24"/>
+          <w:szCs w:val="24"/>
+        </w:rPr>
+        <w:t>Genehmigungen</w:t>
+      </w:r>
+      <w:r>
+        <w:rPr>
+          <w:rFonts w:ascii="Arial" w:hAnsi="Arial" w:cs="Arial"/>
+          <w:sz w:val="24"/>
+          <w:szCs w:val="24"/>
+        </w:rPr>
+        <w:t xml:space="preserve"> bleiben die gleichen. Hauspost</w:t>
+      </w:r>
+      <w:r>
+        <w:rPr>
+          <w:rFonts w:ascii="Arial" w:hAnsi="Arial" w:cs="Arial"/>
+          <w:sz w:val="24"/>
+          <w:szCs w:val="24"/>
+        </w:rPr>
+        <w:t>, Einarbeitung</w:t>
+      </w:r>
+      <w:r>
+        <w:rPr>
+          <w:rFonts w:ascii="Arial" w:hAnsi="Arial" w:cs="Arial"/>
+          <w:sz w:val="24"/>
+          <w:szCs w:val="24"/>
+        </w:rPr>
+        <w:t xml:space="preserve"> und die Prüfung des Payroll </w:t>
+      </w:r>
+      <w:r>
+        <w:rPr>
+          <w:rFonts w:ascii="Arial" w:hAnsi="Arial" w:cs="Arial"/>
+          <w:sz w:val="24"/>
+          <w:szCs w:val="24"/>
+        </w:rPr>
+        <w:t>Accountings</w:t>
+      </w:r>
+      <w:r>
+        <w:rPr>
+          <w:rFonts w:ascii="Arial" w:hAnsi="Arial" w:cs="Arial"/>
+          <w:sz w:val="24"/>
+          <w:szCs w:val="24"/>
+        </w:rPr>
+        <w:t xml:space="preserve"> fallen weg. Die Prüfung der Accounting </w:t>
+      </w:r>
+      <w:r>
+        <w:rPr>
+          <w:rFonts w:ascii="Arial" w:hAnsi="Arial" w:cs="Arial"/>
+          <w:sz w:val="24"/>
+          <w:szCs w:val="24"/>
+        </w:rPr>
+        <w:t>Abteilung</w:t>
+      </w:r>
+      <w:r>
+        <w:rPr>
+          <w:rFonts w:ascii="Arial" w:hAnsi="Arial" w:cs="Arial"/>
+          <w:sz w:val="24"/>
+          <w:szCs w:val="24"/>
+        </w:rPr>
+        <w:t xml:space="preserve"> reduziert sich nur auf angenommen 7 </w:t>
+      </w:r>
+      <w:r>
+        <w:rPr>
+          <w:rFonts w:ascii="Arial" w:hAnsi="Arial" w:cs="Arial"/>
+          <w:sz w:val="24"/>
+          <w:szCs w:val="24"/>
+        </w:rPr>
+        <w:t>Minuten</w:t>
+      </w:r>
+      <w:r>
+        <w:rPr>
+          <w:rFonts w:ascii="Arial" w:hAnsi="Arial" w:cs="Arial"/>
+          <w:sz w:val="24"/>
+          <w:szCs w:val="24"/>
+        </w:rPr>
+        <w:t xml:space="preserve"> und eine </w:t>
+      </w:r>
+      <w:r>
+        <w:rPr>
+          <w:rFonts w:ascii="Arial" w:hAnsi="Arial" w:cs="Arial"/>
+          <w:sz w:val="24"/>
+          <w:szCs w:val="24"/>
+        </w:rPr>
+        <w:t>Nachprüfung</w:t>
+      </w:r>
+      <w:r>
+        <w:rPr>
+          <w:rFonts w:ascii="Arial" w:hAnsi="Arial" w:cs="Arial"/>
+          <w:sz w:val="24"/>
+          <w:szCs w:val="24"/>
+        </w:rPr>
+        <w:t xml:space="preserve"> auf </w:t>
+      </w:r>
+      <w:r>
+        <w:rPr>
+          <w:rFonts w:ascii="Arial" w:hAnsi="Arial" w:cs="Arial"/>
+          <w:sz w:val="24"/>
+          <w:szCs w:val="24"/>
+        </w:rPr>
+        <w:t>5</w:t>
+      </w:r>
+      <w:r>
+        <w:rPr>
+          <w:rFonts w:ascii="Arial" w:hAnsi="Arial" w:cs="Arial"/>
+          <w:sz w:val="24"/>
+          <w:szCs w:val="24"/>
+        </w:rPr>
+        <w:t xml:space="preserve"> </w:t>
+      </w:r>
+      <w:r>
+        <w:rPr>
+          <w:rFonts w:ascii="Arial" w:hAnsi="Arial" w:cs="Arial"/>
+          <w:sz w:val="24"/>
+          <w:szCs w:val="24"/>
+        </w:rPr>
+        <w:t>Minuten</w:t>
+      </w:r>
+      <w:r>
+        <w:rPr>
+          <w:rFonts w:ascii="Arial" w:hAnsi="Arial" w:cs="Arial"/>
+          <w:sz w:val="24"/>
+          <w:szCs w:val="24"/>
+        </w:rPr>
+        <w:t xml:space="preserve">. </w:t>
+      </w:r>
+      <w:r>
+        <w:rPr>
+          <w:rFonts w:ascii="Arial" w:hAnsi="Arial" w:cs="Arial"/>
+          <w:sz w:val="24"/>
+          <w:szCs w:val="24"/>
+        </w:rPr>
+        <w:t>Angenommen werden nur noch 10% fehlerhafte Reisekostenabrechnungen.</w:t>
+      </w:r>
+      <w:r>
+        <w:rPr>
+          <w:rFonts w:ascii="Arial" w:hAnsi="Arial" w:cs="Arial"/>
+          <w:sz w:val="24"/>
+          <w:szCs w:val="24"/>
+        </w:rPr>
+        <w:t xml:space="preserve"> </w:t>
+      </w:r>
+      <w:r>
+        <w:rPr>
+          <w:rFonts w:ascii="Arial" w:hAnsi="Arial" w:cs="Arial"/>
+          <w:sz w:val="24"/>
+          <w:szCs w:val="24"/>
+        </w:rPr>
+        <w:t>Reisekostenabrechnung Korrigieren dauert nun aber angenommen noch 7 Minuten.</w:t>
+      </w:r>
+      <w:r>
+        <w:rPr>
+          <w:rFonts w:ascii="Arial" w:hAnsi="Arial" w:cs="Arial"/>
+          <w:sz w:val="24"/>
+          <w:szCs w:val="24"/>
+        </w:rPr>
+        <w:t xml:space="preserve"> </w:t>
+      </w:r>
+      <w:r>
+        <w:rPr>
+          <w:rFonts w:ascii="Arial" w:hAnsi="Arial" w:cs="Arial"/>
+          <w:sz w:val="24"/>
+          <w:szCs w:val="24"/>
+        </w:rPr>
+        <w:t xml:space="preserve">Rückfragen an die </w:t>
+      </w:r>
+      <w:r>
+        <w:rPr>
+          <w:rFonts w:ascii="Arial" w:hAnsi="Arial" w:cs="Arial"/>
+          <w:sz w:val="24"/>
+          <w:szCs w:val="24"/>
+        </w:rPr>
+        <w:t>Accounting</w:t>
+      </w:r>
+      <w:r>
+        <w:rPr>
+          <w:rFonts w:ascii="Arial" w:hAnsi="Arial" w:cs="Arial"/>
+          <w:sz w:val="24"/>
+          <w:szCs w:val="24"/>
+        </w:rPr>
+        <w:t xml:space="preserve"> A</w:t>
+      </w:r>
+      <w:r>
+        <w:rPr>
+          <w:rFonts w:ascii="Arial" w:hAnsi="Arial" w:cs="Arial"/>
+          <w:sz w:val="24"/>
+          <w:szCs w:val="24"/>
+        </w:rPr>
+        <w:t>bteilung bleiben aber die gleichen</w:t>
+      </w:r>
+      <w:r>
+        <w:rPr>
+          <w:rFonts w:ascii="Arial" w:hAnsi="Arial" w:cs="Arial"/>
+          <w:sz w:val="24"/>
+          <w:szCs w:val="24"/>
+        </w:rPr>
+        <w:t xml:space="preserve">. </w:t>
+      </w:r>
+      <w:r>
+        <w:rPr>
+          <w:rFonts w:ascii="Arial" w:hAnsi="Arial" w:cs="Arial"/>
+          <w:sz w:val="24"/>
+          <w:szCs w:val="24"/>
+        </w:rPr>
+        <w:t>Wartung von 2 std/Monat werden erwartet. Initiale Projekt Erstellungskosten 80 std</w:t>
+      </w:r>
+      <w:r>
+        <w:rPr>
+          <w:rFonts w:ascii="Arial" w:hAnsi="Arial" w:cs="Arial"/>
+          <w:sz w:val="24"/>
+          <w:szCs w:val="24"/>
+        </w:rPr>
+        <w:t>.</w:t>
+      </w:r>
+      <w:r>
+        <w:rPr>
+          <w:rFonts w:ascii="Arial" w:hAnsi="Arial" w:cs="Arial"/>
+          <w:sz w:val="24"/>
+          <w:szCs w:val="24"/>
+        </w:rPr>
+        <w:t xml:space="preserve"> </w:t>
+      </w:r>
+      <w:r>
+        <w:rPr>
+          <w:rFonts w:ascii="Arial" w:hAnsi="Arial" w:cs="Arial"/>
+          <w:sz w:val="24"/>
+          <w:szCs w:val="24"/>
+        </w:rPr>
+        <w:t>Autor</w:t>
+      </w:r>
+      <w:r>
+        <w:rPr>
+          <w:rFonts w:ascii="Arial" w:hAnsi="Arial" w:cs="Arial"/>
+          <w:sz w:val="24"/>
+          <w:szCs w:val="24"/>
+        </w:rPr>
+        <w:t xml:space="preserve"> kosten, 5std. Betreuerin</w:t>
+      </w:r>
+      <w:r>
+        <w:rPr>
+          <w:rFonts w:ascii="Arial" w:hAnsi="Arial" w:cs="Arial"/>
+          <w:sz w:val="24"/>
+          <w:szCs w:val="24"/>
+        </w:rPr>
+        <w:t xml:space="preserve"> aufgrund von diversen Hilfestellungen</w:t>
+      </w:r>
+      <w:r>
+        <w:rPr>
+          <w:rFonts w:ascii="Arial" w:hAnsi="Arial" w:cs="Arial"/>
+          <w:sz w:val="24"/>
+          <w:szCs w:val="24"/>
+        </w:rPr>
+        <w:t xml:space="preserve">, </w:t>
+      </w:r>
+      <w:r>
+        <w:rPr>
+          <w:rFonts w:ascii="Arial" w:hAnsi="Arial" w:cs="Arial"/>
+          <w:sz w:val="24"/>
+          <w:szCs w:val="24"/>
+        </w:rPr>
+        <w:t>6</w:t>
+      </w:r>
+      <w:r>
+        <w:rPr>
+          <w:rFonts w:ascii="Arial" w:hAnsi="Arial" w:cs="Arial"/>
+          <w:sz w:val="24"/>
+          <w:szCs w:val="24"/>
+        </w:rPr>
+        <w:t>std. Accounting Abteilung</w:t>
+      </w:r>
+      <w:r>
+        <w:rPr>
+          <w:rFonts w:ascii="Arial" w:hAnsi="Arial" w:cs="Arial"/>
+          <w:sz w:val="24"/>
+          <w:szCs w:val="24"/>
+        </w:rPr>
+        <w:t xml:space="preserve"> (á 2 Personen) zur Erstellung von Lastenheft, Abnahme und diversen rückfragen,</w:t>
+      </w:r>
+      <w:r>
+        <w:rPr>
+          <w:rFonts w:ascii="Arial" w:hAnsi="Arial" w:cs="Arial"/>
+          <w:sz w:val="24"/>
+          <w:szCs w:val="24"/>
+        </w:rPr>
+        <w:t xml:space="preserve"> 1 std. </w:t>
+      </w:r>
+      <w:r>
+        <w:rPr>
+          <w:rFonts w:ascii="Arial" w:hAnsi="Arial" w:cs="Arial"/>
+          <w:sz w:val="24"/>
+          <w:szCs w:val="24"/>
+        </w:rPr>
+        <w:t xml:space="preserve">MA Außendienst zum testen und Feedback. </w:t>
+      </w:r>
+      <w:r>
+        <w:rPr>
+          <w:rFonts w:ascii="Arial" w:hAnsi="Arial" w:cs="Arial"/>
+          <w:sz w:val="24"/>
+          <w:szCs w:val="24"/>
+        </w:rPr>
+        <w:t>Geschätzt</w:t>
+      </w:r>
+      <w:r>
+        <w:rPr>
+          <w:rFonts w:ascii="Arial" w:hAnsi="Arial" w:cs="Arial"/>
+          <w:sz w:val="24"/>
+          <w:szCs w:val="24"/>
+        </w:rPr>
+        <w:t xml:space="preserve"> wird ein Aufwand von 40 std. um die nötigen Features zu implementieren, um den Travel Assistent vollumfänglich im Betrieb einzusetzen.</w:t>
+      </w:r>
+    </w:p>
+    <w:p>
+      <w:pPr>
+        <w:rPr>
+          <w:rFonts w:ascii="Arial" w:hAnsi="Arial" w:cs="Arial"/>
+          <w:sz w:val="24"/>
+          <w:szCs w:val="24"/>
+        </w:rPr>
+      </w:pPr>
+    </w:p>
+    <w:p>
+      <w:pPr>
+        <w:rPr>
+          <w:rFonts w:ascii="Arial" w:hAnsi="Arial" w:cs="Arial"/>
+          <w:sz w:val="24"/>
+          <w:szCs w:val="24"/>
+        </w:rPr>
+      </w:pPr>
+    </w:p>
+    <w:p>
+      <w:pPr>
+        <w:rPr>
+          <w:rFonts w:ascii="Arial" w:hAnsi="Arial" w:cs="Arial"/>
+          <w:sz w:val="24"/>
+          <w:szCs w:val="24"/>
+        </w:rPr>
+      </w:pPr>
+    </w:p>
+    <w:p>
+      <w:pPr>
+        <w:rPr>
+          <w:rFonts w:ascii="Arial" w:hAnsi="Arial" w:cs="Arial"/>
+          <w:sz w:val="24"/>
+          <w:szCs w:val="24"/>
+        </w:rPr>
+      </w:pPr>
+    </w:p>
+    <w:p>
+      <w:pPr>
+        <w:rPr>
+          <w:rFonts w:ascii="Arial" w:hAnsi="Arial" w:cs="Arial"/>
+          <w:sz w:val="24"/>
+          <w:szCs w:val="24"/>
+        </w:rPr>
+      </w:pPr>
+    </w:p>
+    <w:p>
+      <w:pPr>
+        <w:rPr>
+          <w:rFonts w:ascii="Arial" w:hAnsi="Arial" w:cs="Arial"/>
+          <w:sz w:val="24"/>
+          <w:szCs w:val="24"/>
+        </w:rPr>
+      </w:pPr>
+    </w:p>
+    <w:p>
+      <w:pPr>
+        <w:rPr>
+          <w:rFonts w:ascii="Arial" w:hAnsi="Arial" w:cs="Arial"/>
+          <w:sz w:val="24"/>
+          <w:szCs w:val="24"/>
+        </w:rPr>
+      </w:pPr>
+    </w:p>
+    <w:p>
+      <w:pPr>
+        <w:rPr>
+          <w:rFonts w:ascii="Arial" w:hAnsi="Arial" w:cs="Arial"/>
+          <w:sz w:val="24"/>
+          <w:szCs w:val="24"/>
+        </w:rPr>
+      </w:pPr>
+    </w:p>
+    <w:p>
+      <w:pPr>
+        <w:rPr>
+          <w:rFonts w:ascii="Arial" w:hAnsi="Arial" w:cs="Arial"/>
+          <w:sz w:val="24"/>
+          <w:szCs w:val="24"/>
+        </w:rPr>
+      </w:pPr>
+    </w:p>
+    <w:p>
+      <w:pPr>
+        <w:rPr>
+          <w:rFonts w:ascii="Arial" w:hAnsi="Arial" w:cs="Arial"/>
+          <w:sz w:val="24"/>
+          <w:szCs w:val="24"/>
+        </w:rPr>
+      </w:pPr>
+    </w:p>
+    <w:p>
+      <w:pPr>
+        <w:rPr>
+          <w:rFonts w:ascii="Arial" w:hAnsi="Arial" w:cs="Arial"/>
+          <w:sz w:val="24"/>
+          <w:szCs w:val="24"/>
+        </w:rPr>
+      </w:pPr>
+    </w:p>
+    <w:p>
+      <w:pPr>
+        <w:rPr>
+          <w:rFonts w:ascii="Arial" w:hAnsi="Arial" w:cs="Arial"/>
+          <w:sz w:val="24"/>
+          <w:szCs w:val="24"/>
+        </w:rPr>
+      </w:pPr>
+    </w:p>
+    <w:p>
+      <w:pPr>
+        <w:rPr>
+          <w:rFonts w:ascii="Arial" w:hAnsi="Arial" w:cs="Arial"/>
+          <w:sz w:val="24"/>
+          <w:szCs w:val="24"/>
+        </w:rPr>
+      </w:pPr>
+    </w:p>
+    <w:p>
+      <w:pPr>
+        <w:rPr>
+          <w:rFonts w:ascii="Arial" w:hAnsi="Arial" w:cs="Arial"/>
+          <w:sz w:val="24"/>
+          <w:szCs w:val="24"/>
+        </w:rPr>
+      </w:pPr>
+      <w:r>
+        <w:rPr>
+          <w:rFonts w:ascii="Arial" w:hAnsi="Arial" w:cs="Arial"/>
+          <w:sz w:val="24"/>
+          <w:szCs w:val="24"/>
+        </w:rPr>
+        <w:t>Projektziel</w:t>
+      </w:r>
+    </w:p>
+    <w:p>
+      <w:pPr>
+        <w:rPr>
+          <w:rFonts w:ascii="Arial" w:hAnsi="Arial" w:cs="Arial"/>
+          <w:sz w:val="24"/>
+          <w:szCs w:val="24"/>
+        </w:rPr>
+      </w:pPr>
+      <w:r>
+        <w:rPr>
+          <w:rFonts w:ascii="Arial" w:hAnsi="Arial" w:cs="Arial"/>
+          <w:sz w:val="24"/>
+          <w:szCs w:val="24"/>
+        </w:rPr>
         <w:t>Die bisher verwendete Microsoft-Excel-Datei zur Erstellung von Reisekostenabrechnungen, die von den Außendienstmitarbeitern schriftlich/digital ausgefüllt wird, soll abgelöst werden. Grund dafür ist, dass diese komplexe Microsoft-Excel-Datei nicht benutzerfreundlich gestaltet ist, was zu Fehlern bei der Bearbeitung führt. Außerdem ist der Prozess durch den notwendigen Ausdruck dieser Microsoft-Excel-Datei und den anschließenden Freigabeprozess sehr zeitaufwendig.</w:t>
       </w:r>
     </w:p>
@@ -397,74 +3784,144 @@
           <w:sz w:val="24"/>
           <w:szCs w:val="24"/>
         </w:rPr>
+        <w:t>DTS Systeme GmbH ist ein internationaler Provider von IT-Lösungen &amp; Services sowie Securitysoftware-Hersteller. Mit über 400 Mitarbeitenden an 14 Standorten bieten wir unser Know-how in den Bereichen Datacenter, Technologies und Security an.</w:t>
+      </w:r>
+      <w:r>
+        <w:rPr>
+          <w:rFonts w:ascii="Arial" w:hAnsi="Arial" w:cs="Arial"/>
+          <w:sz w:val="24"/>
+          <w:szCs w:val="24"/>
+        </w:rPr>
+        <w:t xml:space="preserve"> DTS hat ein breit gefächertes Portfolio und um dies abdecken zu können gibt es viele Abteilungen welche sich auf Komponenten des Portfolios Spezialisieren. Unter anderem </w:t>
+      </w:r>
+      <w:r>
+        <w:rPr>
+          <w:rFonts w:ascii="Arial" w:hAnsi="Arial" w:cs="Arial"/>
+          <w:sz w:val="24"/>
+          <w:szCs w:val="24"/>
+        </w:rPr>
+        <w:t>Techniker und Vertriebler,</w:t>
+      </w:r>
+      <w:r>
+        <w:rPr>
+          <w:rFonts w:ascii="Arial" w:hAnsi="Arial" w:cs="Arial"/>
+          <w:sz w:val="24"/>
+          <w:szCs w:val="24"/>
+        </w:rPr>
+        <w:t xml:space="preserve"> welche </w:t>
+      </w:r>
+      <w:r>
+        <w:rPr>
+          <w:rFonts w:ascii="Arial" w:hAnsi="Arial" w:cs="Arial"/>
+          <w:sz w:val="24"/>
+          <w:szCs w:val="24"/>
+        </w:rPr>
+        <w:t>Dienstreisen tätigen. Diese Dienstreisen sind oftmals mit kosten gebunden, welche durch Pauschalen</w:t>
+      </w:r>
+      <w:r>
+        <w:rPr>
+          <w:rFonts w:ascii="Arial" w:hAnsi="Arial" w:cs="Arial"/>
+          <w:sz w:val="24"/>
+          <w:szCs w:val="24"/>
+        </w:rPr>
+        <w:t xml:space="preserve"> mithilfe einer Reisekostenabrechnung</w:t>
+      </w:r>
+      <w:r>
+        <w:rPr>
+          <w:rFonts w:ascii="Arial" w:hAnsi="Arial" w:cs="Arial"/>
+          <w:sz w:val="24"/>
+          <w:szCs w:val="24"/>
+        </w:rPr>
+        <w:t xml:space="preserve"> im Nachhinein gedeckt werden sollen. Dafür hat die Accounting Abteilung eine Excel-Datei zur Verfügung gestellt, welche sehr komplex aufgebaut</w:t>
+      </w:r>
+      <w:r>
+        <w:rPr>
+          <w:rFonts w:ascii="Arial" w:hAnsi="Arial" w:cs="Arial"/>
+          <w:sz w:val="24"/>
+          <w:szCs w:val="24"/>
+        </w:rPr>
+        <w:t>,</w:t>
+      </w:r>
+      <w:r>
+        <w:rPr>
+          <w:rFonts w:ascii="Arial" w:hAnsi="Arial" w:cs="Arial"/>
+          <w:sz w:val="24"/>
+          <w:szCs w:val="24"/>
+        </w:rPr>
+        <w:t xml:space="preserve"> schwer zu verstehen, fehleranfällig sowie manipulationsanfällig ist. </w:t>
+      </w:r>
+      <w:r>
+        <w:rPr>
+          <w:rFonts w:ascii="Arial" w:hAnsi="Arial" w:cs="Arial"/>
+          <w:sz w:val="24"/>
+          <w:szCs w:val="24"/>
+        </w:rPr>
+        <w:t xml:space="preserve">Durch diese Umstände muss die Eingereichte Reisekostenabrechnung </w:t>
+      </w:r>
+      <w:r>
+        <w:rPr>
+          <w:rFonts w:ascii="Arial" w:hAnsi="Arial" w:cs="Arial"/>
+          <w:sz w:val="24"/>
+          <w:szCs w:val="24"/>
+        </w:rPr>
+        <w:t xml:space="preserve">sorgfältig geprüft werden. Diese Prüfung fängt bereits bei dem Vorgesetzten an, welcher als erstes die Reisekostenabrechnung erhält und diese grundlegend validiert, ob diese Dienstreise und dessen umfang genehmigt war und muss dann im Anschluss unterschrieben werden. </w:t>
+      </w:r>
+      <w:r>
+        <w:rPr>
+          <w:rFonts w:ascii="Arial" w:hAnsi="Arial" w:cs="Arial"/>
+          <w:sz w:val="24"/>
+          <w:szCs w:val="24"/>
+        </w:rPr>
+        <w:t xml:space="preserve">Bis die Reisekostenabrechnung bei dem Vorgesetzten vorliegt </w:t>
+      </w:r>
+      <w:r>
+        <w:rPr>
+          <w:rFonts w:ascii="Arial" w:hAnsi="Arial" w:cs="Arial"/>
+          <w:sz w:val="24"/>
+          <w:szCs w:val="24"/>
+        </w:rPr>
+        <w:t>kann es</w:t>
+      </w:r>
+      <w:r>
+        <w:rPr>
+          <w:rFonts w:ascii="Arial" w:hAnsi="Arial" w:cs="Arial"/>
+          <w:sz w:val="24"/>
+          <w:szCs w:val="24"/>
+        </w:rPr>
+        <w:t xml:space="preserve"> 0,5-3 Tage dauern da diese Per Post/Hauspost versendet wir</w:t>
+      </w:r>
+      <w:r>
+        <w:rPr>
+          <w:rFonts w:ascii="Arial" w:hAnsi="Arial" w:cs="Arial"/>
+          <w:sz w:val="24"/>
+          <w:szCs w:val="24"/>
+        </w:rPr>
+        <w:t xml:space="preserve">d. </w:t>
+      </w:r>
+      <w:r>
+        <w:rPr>
+          <w:rFonts w:ascii="Arial" w:hAnsi="Arial" w:cs="Arial"/>
+          <w:sz w:val="24"/>
+          <w:szCs w:val="24"/>
+        </w:rPr>
+        <w:t xml:space="preserve"> Oftmals gehen solche </w:t>
+      </w:r>
+      <w:r>
+        <w:rPr>
+          <w:rFonts w:ascii="Arial" w:hAnsi="Arial" w:cs="Arial"/>
+          <w:sz w:val="24"/>
+          <w:szCs w:val="24"/>
+        </w:rPr>
         <w:lastRenderedPageBreak/>
-        <w:t xml:space="preserve">DTS Systeme GmbH ist ein internationaler Provider von IT-Lösungen &amp; Services sowie </w:t>
-      </w:r>
-      <w:proofErr w:type="spellStart"/>
-      <w:r>
-        <w:rPr>
-          <w:rFonts w:ascii="Arial" w:hAnsi="Arial" w:cs="Arial"/>
-          <w:sz w:val="24"/>
-          <w:szCs w:val="24"/>
-        </w:rPr>
-        <w:t>Securitysoftware</w:t>
-      </w:r>
-      <w:proofErr w:type="spellEnd"/>
-      <w:r>
-        <w:rPr>
-          <w:rFonts w:ascii="Arial" w:hAnsi="Arial" w:cs="Arial"/>
-          <w:sz w:val="24"/>
-          <w:szCs w:val="24"/>
-        </w:rPr>
-        <w:t>-Hersteller. Mit über 400 Mitarbeitenden an 14 Standorten bieten wir unser Know-how in den Bereichen Datacenter, Technologies und Security an.</w:t>
-      </w:r>
-      <w:r>
-        <w:rPr>
-          <w:rFonts w:ascii="Arial" w:hAnsi="Arial" w:cs="Arial"/>
-          <w:sz w:val="24"/>
-          <w:szCs w:val="24"/>
-        </w:rPr>
-        <w:t xml:space="preserve"> DTS hat ein breit gefächertes Portfolio und um dies abdecken zu können gibt es viele Abteilungen welche sich auf Komponenten des Portfolios Spezialisieren. Unter anderem </w:t>
-      </w:r>
-      <w:r>
-        <w:rPr>
-          <w:rFonts w:ascii="Arial" w:hAnsi="Arial" w:cs="Arial"/>
-          <w:sz w:val="24"/>
-          <w:szCs w:val="24"/>
-        </w:rPr>
-        <w:t>Techniker und Vertriebler,</w:t>
-      </w:r>
-      <w:r>
-        <w:rPr>
-          <w:rFonts w:ascii="Arial" w:hAnsi="Arial" w:cs="Arial"/>
-          <w:sz w:val="24"/>
-          <w:szCs w:val="24"/>
-        </w:rPr>
-        <w:t xml:space="preserve"> welche </w:t>
-      </w:r>
-      <w:r>
-        <w:rPr>
-          <w:rFonts w:ascii="Arial" w:hAnsi="Arial" w:cs="Arial"/>
-          <w:sz w:val="24"/>
-          <w:szCs w:val="24"/>
-        </w:rPr>
-        <w:t>Dienstreisen tätigen. Diese Dienstreisen sind oftmals mit kosten gebunden, welche durch Pauschalen</w:t>
-      </w:r>
-      <w:r>
-        <w:rPr>
-          <w:rFonts w:ascii="Arial" w:hAnsi="Arial" w:cs="Arial"/>
-          <w:sz w:val="24"/>
-          <w:szCs w:val="24"/>
-        </w:rPr>
-        <w:t xml:space="preserve"> mithilfe einer Reisekostenabrechnung</w:t>
-      </w:r>
-      <w:r>
-        <w:rPr>
-          <w:rFonts w:ascii="Arial" w:hAnsi="Arial" w:cs="Arial"/>
-          <w:sz w:val="24"/>
-          <w:szCs w:val="24"/>
-        </w:rPr>
-        <w:t xml:space="preserve"> im Nachhinein gedeckt werden sollen. Dafür hat die Accounting Abteilung eine Excel-Datei zur Verfügung gestellt, welche sehr komplex aufgebaut</w:t>
+        <w:t xml:space="preserve">Dokumente auch unter bzw. es wird vergessen zu validieren. Nachdem die Reisekostenabrechnung validiert wurde, muss diese dann der Payroll Accounting Abteilung zu übergeben, welche die eingetragenen werte </w:t>
+      </w:r>
+      <w:r>
+        <w:rPr>
+          <w:rFonts w:ascii="Arial" w:hAnsi="Arial" w:cs="Arial"/>
+          <w:sz w:val="24"/>
+          <w:szCs w:val="24"/>
+        </w:rPr>
+        <w:t>prüft</w:t>
       </w:r>
       <w:r>
         <w:rPr>
@@ -480,104 +3937,6 @@
           <w:sz w:val="24"/>
           <w:szCs w:val="24"/>
         </w:rPr>
-        <w:t xml:space="preserve"> schwer zu verstehen, fehleranfällig sowie manipulationsanfällig ist. </w:t>
-      </w:r>
-      <w:r>
-        <w:rPr>
-          <w:rFonts w:ascii="Arial" w:hAnsi="Arial" w:cs="Arial"/>
-          <w:sz w:val="24"/>
-          <w:szCs w:val="24"/>
-        </w:rPr>
-        <w:t xml:space="preserve">Durch diese Umstände muss die Eingereichte Reisekostenabrechnung </w:t>
-      </w:r>
-      <w:r>
-        <w:rPr>
-          <w:rFonts w:ascii="Arial" w:hAnsi="Arial" w:cs="Arial"/>
-          <w:sz w:val="24"/>
-          <w:szCs w:val="24"/>
-        </w:rPr>
-        <w:t xml:space="preserve">sorgfältig geprüft werden. Diese Prüfung fängt bereits bei dem Vorgesetzten an, welcher als erstes die Reisekostenabrechnung erhält und diese grundlegend validiert, ob diese Dienstreise und dessen umfang genehmigt war und muss dann im Anschluss unterschrieben werden. </w:t>
-      </w:r>
-      <w:r>
-        <w:rPr>
-          <w:rFonts w:ascii="Arial" w:hAnsi="Arial" w:cs="Arial"/>
-          <w:sz w:val="24"/>
-          <w:szCs w:val="24"/>
-        </w:rPr>
-        <w:t xml:space="preserve">Bis die Reisekostenabrechnung bei dem Vorgesetzten vorliegt </w:t>
-      </w:r>
-      <w:r>
-        <w:rPr>
-          <w:rFonts w:ascii="Arial" w:hAnsi="Arial" w:cs="Arial"/>
-          <w:sz w:val="24"/>
-          <w:szCs w:val="24"/>
-        </w:rPr>
-        <w:t>kann es</w:t>
-      </w:r>
-      <w:r>
-        <w:rPr>
-          <w:rFonts w:ascii="Arial" w:hAnsi="Arial" w:cs="Arial"/>
-          <w:sz w:val="24"/>
-          <w:szCs w:val="24"/>
-        </w:rPr>
-        <w:t xml:space="preserve"> 0,5-3 Tage dauern da diese Per Post/Hauspost versendet wir</w:t>
-      </w:r>
-      <w:r>
-        <w:rPr>
-          <w:rFonts w:ascii="Arial" w:hAnsi="Arial" w:cs="Arial"/>
-          <w:sz w:val="24"/>
-          <w:szCs w:val="24"/>
-        </w:rPr>
-        <w:t xml:space="preserve">d. </w:t>
-      </w:r>
-      <w:r>
-        <w:rPr>
-          <w:rFonts w:ascii="Arial" w:hAnsi="Arial" w:cs="Arial"/>
-          <w:sz w:val="24"/>
-          <w:szCs w:val="24"/>
-        </w:rPr>
-        <w:t xml:space="preserve"> Oftmals gehen solche Dokumente auch unter bzw. es wird vergessen zu validieren. Nachdem die Reisekostenabrechnung validiert wurde, muss diese dann der </w:t>
-      </w:r>
-      <w:proofErr w:type="spellStart"/>
-      <w:r>
-        <w:rPr>
-          <w:rFonts w:ascii="Arial" w:hAnsi="Arial" w:cs="Arial"/>
-          <w:sz w:val="24"/>
-          <w:szCs w:val="24"/>
-        </w:rPr>
-        <w:t>Payroll</w:t>
-      </w:r>
-      <w:proofErr w:type="spellEnd"/>
-      <w:r>
-        <w:rPr>
-          <w:rFonts w:ascii="Arial" w:hAnsi="Arial" w:cs="Arial"/>
-          <w:sz w:val="24"/>
-          <w:szCs w:val="24"/>
-        </w:rPr>
-        <w:t xml:space="preserve"> Accounting Abteilung zu übergeben, welche die eingetragenen werte </w:t>
-      </w:r>
-      <w:r>
-        <w:rPr>
-          <w:rFonts w:ascii="Arial" w:hAnsi="Arial" w:cs="Arial"/>
-          <w:sz w:val="24"/>
-          <w:szCs w:val="24"/>
-        </w:rPr>
-        <w:t>prüft</w:t>
-      </w:r>
-      <w:r>
-        <w:rPr>
-          <w:rFonts w:ascii="Arial" w:hAnsi="Arial" w:cs="Arial"/>
-          <w:sz w:val="24"/>
-          <w:szCs w:val="24"/>
-        </w:rPr>
-        <w:t>,</w:t>
-      </w:r>
-      <w:r>
-        <w:rPr>
-          <w:rFonts w:ascii="Arial" w:hAnsi="Arial" w:cs="Arial"/>
-          <w:sz w:val="24"/>
-          <w:szCs w:val="24"/>
-        </w:rPr>
         <w:t xml:space="preserve"> ob diese nicht in irgendeiner Weise manipuliert wurden</w:t>
       </w:r>
       <w:r>
@@ -668,31 +4027,7 @@
           <w:sz w:val="24"/>
           <w:szCs w:val="24"/>
         </w:rPr>
-        <w:t xml:space="preserve"> </w:t>
-      </w:r>
-      <w:r>
-        <w:rPr>
-          <w:rFonts w:ascii="Arial" w:hAnsi="Arial" w:cs="Arial"/>
-          <w:sz w:val="24"/>
-          <w:szCs w:val="24"/>
-        </w:rPr>
-        <w:t xml:space="preserve">Die </w:t>
-      </w:r>
-      <w:r>
-        <w:rPr>
-          <w:rFonts w:ascii="Arial" w:hAnsi="Arial" w:cs="Arial"/>
-          <w:sz w:val="24"/>
-          <w:szCs w:val="24"/>
-        </w:rPr>
-        <w:t>Softwareentwicklung</w:t>
-      </w:r>
-      <w:r>
-        <w:rPr>
-          <w:rFonts w:ascii="Arial" w:hAnsi="Arial" w:cs="Arial"/>
-          <w:sz w:val="24"/>
-          <w:szCs w:val="24"/>
-        </w:rPr>
-        <w:t xml:space="preserve"> ist in 4 Sparten/Teams </w:t>
+        <w:t xml:space="preserve"> Die Softwareentwicklung ist in 4 Sparten/Teams </w:t>
       </w:r>
       <w:r>
         <w:rPr>
@@ -741,39 +4076,7 @@
           <w:sz w:val="24"/>
           <w:szCs w:val="24"/>
         </w:rPr>
-        <w:t xml:space="preserve"> </w:t>
-      </w:r>
-      <w:r>
-        <w:rPr>
-          <w:rFonts w:ascii="Arial" w:hAnsi="Arial" w:cs="Arial"/>
-          <w:sz w:val="24"/>
-          <w:szCs w:val="24"/>
-        </w:rPr>
-        <w:t>I</w:t>
-      </w:r>
-      <w:r>
-        <w:rPr>
-          <w:rFonts w:ascii="Arial" w:hAnsi="Arial" w:cs="Arial"/>
-          <w:sz w:val="24"/>
-          <w:szCs w:val="24"/>
-        </w:rPr>
-        <w:t xml:space="preserve">n dem </w:t>
-      </w:r>
-      <w:r>
-        <w:rPr>
-          <w:rFonts w:ascii="Arial" w:hAnsi="Arial" w:cs="Arial"/>
-          <w:sz w:val="24"/>
-          <w:szCs w:val="24"/>
-        </w:rPr>
-        <w:t xml:space="preserve">„JS-Team“ in welchem </w:t>
-      </w:r>
-      <w:r>
-        <w:rPr>
-          <w:rFonts w:ascii="Arial" w:hAnsi="Arial" w:cs="Arial"/>
-          <w:sz w:val="24"/>
-          <w:szCs w:val="24"/>
-        </w:rPr>
-        <w:t>ich arbeite, werden hauptsächlich eigene Webapplikationen programmiert. Das Projekt wird mit dem Technologie-Stack MERN (MongoDB, Express.js, React.js, Node.js) realisiert</w:t>
+        <w:t xml:space="preserve"> In dem „JS-Team“ in welchem ich arbeite, werden hauptsächlich eigene Webapplikationen programmiert. Das Projekt wird mit dem Technologie-Stack MERN (MongoDB, Express.js, React.js, Node.js) realisiert</w:t>
       </w:r>
       <w:r>
         <w:rPr>
@@ -1306,17 +4609,8 @@
                 <w:rFonts w:ascii="Arial" w:hAnsi="Arial" w:cs="Arial"/>
                 <w:bCs/>
               </w:rPr>
-              <w:t xml:space="preserve">Erstellung </w:t>
-            </w:r>
-            <w:proofErr w:type="gramStart"/>
-            <w:r>
-              <w:rPr>
-                <w:rFonts w:ascii="Arial" w:hAnsi="Arial" w:cs="Arial"/>
-                <w:bCs/>
-              </w:rPr>
-              <w:t>von Sketches</w:t>
-            </w:r>
-            <w:proofErr w:type="gramEnd"/>
+              <w:t>Erstellung von Sketches</w:t>
+            </w:r>
           </w:p>
           <w:p>
             <w:pPr>
@@ -1812,33 +5106,11 @@
                 <w:rFonts w:ascii="Arial" w:hAnsi="Arial" w:cs="Arial"/>
               </w:rPr>
             </w:pPr>
-            <w:proofErr w:type="spellStart"/>
-            <w:r>
-              <w:rPr>
-                <w:rFonts w:ascii="Arial" w:hAnsi="Arial" w:cs="Arial"/>
-              </w:rPr>
-              <w:t>Application</w:t>
-            </w:r>
-            <w:proofErr w:type="spellEnd"/>
-            <w:r>
-              <w:rPr>
-                <w:rFonts w:ascii="Arial" w:hAnsi="Arial" w:cs="Arial"/>
-              </w:rPr>
-              <w:t xml:space="preserve"> </w:t>
-            </w:r>
-            <w:proofErr w:type="spellStart"/>
-            <w:r>
-              <w:rPr>
-                <w:rFonts w:ascii="Arial" w:hAnsi="Arial" w:cs="Arial"/>
-              </w:rPr>
-              <w:t>Programming</w:t>
-            </w:r>
-            <w:proofErr w:type="spellEnd"/>
-            <w:r>
-              <w:rPr>
-                <w:rFonts w:ascii="Arial" w:hAnsi="Arial" w:cs="Arial"/>
-              </w:rPr>
-              <w:t xml:space="preserve"> Interface (API) für das Frontend zur Datenbereitstellung</w:t>
+            <w:r>
+              <w:rPr>
+                <w:rFonts w:ascii="Arial" w:hAnsi="Arial" w:cs="Arial"/>
+              </w:rPr>
+              <w:t>Application Programming Interface (API) für das Frontend zur Datenbereitstellung</w:t>
             </w:r>
           </w:p>
           <w:p>
@@ -1860,16 +5132,8 @@
               <w:rPr>
                 <w:rFonts w:ascii="Arial" w:hAnsi="Arial" w:cs="Arial"/>
               </w:rPr>
-              <w:t xml:space="preserve">Implementierung des </w:t>
-            </w:r>
-            <w:proofErr w:type="spellStart"/>
-            <w:r>
-              <w:rPr>
-                <w:rFonts w:ascii="Arial" w:hAnsi="Arial" w:cs="Arial"/>
-              </w:rPr>
-              <w:t>Frontends</w:t>
-            </w:r>
-            <w:proofErr w:type="spellEnd"/>
+              <w:t>Implementierung des Frontends</w:t>
+            </w:r>
           </w:p>
           <w:p>
             <w:pPr>
@@ -2792,6 +6056,33 @@
         </w:tc>
       </w:tr>
     </w:tbl>
+    <w:p>
+      <w:pPr>
+        <w:rPr>
+          <w:rFonts w:ascii="Arial" w:hAnsi="Arial" w:cs="Arial"/>
+          <w:sz w:val="24"/>
+          <w:szCs w:val="24"/>
+        </w:rPr>
+      </w:pPr>
+    </w:p>
+    <w:p>
+      <w:pPr>
+        <w:rPr>
+          <w:rFonts w:ascii="Arial" w:hAnsi="Arial" w:cs="Arial"/>
+          <w:sz w:val="24"/>
+          <w:szCs w:val="24"/>
+        </w:rPr>
+      </w:pPr>
+    </w:p>
+    <w:p>
+      <w:pPr>
+        <w:rPr>
+          <w:rFonts w:ascii="Arial" w:hAnsi="Arial" w:cs="Arial"/>
+          <w:sz w:val="24"/>
+          <w:szCs w:val="24"/>
+        </w:rPr>
+      </w:pPr>
+    </w:p>
     <w:p>
       <w:pPr>
         <w:rPr>
@@ -3040,9 +6331,9 @@
     </w:lvl>
   </w:abstractNum>
   <w:abstractNum w:abstractNumId="2" w15:restartNumberingAfterBreak="0">
-    <w:nsid w:val="57187CBF"/>
+    <w:nsid w:val="33E33E74"/>
     <w:multiLevelType w:val="hybridMultilevel"/>
-    <w:tmpl w:val="D7BA9766"/>
+    <w:tmpl w:val="636245EA"/>
     <w:lvl w:ilvl="0" w:tplc="04070001">
       <w:start w:val="1"/>
       <w:numFmt w:val="bullet"/>
@@ -3153,6 +6444,232 @@
     </w:lvl>
   </w:abstractNum>
   <w:abstractNum w:abstractNumId="3" w15:restartNumberingAfterBreak="0">
+    <w:nsid w:val="55E50997"/>
+    <w:multiLevelType w:val="hybridMultilevel"/>
+    <w:tmpl w:val="D4F0AFEE"/>
+    <w:lvl w:ilvl="0" w:tplc="CBF02D72">
+      <w:start w:val="17"/>
+      <w:numFmt w:val="bullet"/>
+      <w:lvlText w:val=""/>
+      <w:lvlJc w:val="left"/>
+      <w:pPr>
+        <w:ind w:left="720" w:hanging="360"/>
+      </w:pPr>
+      <w:rPr>
+        <w:rFonts w:ascii="Symbol" w:eastAsiaTheme="minorHAnsi" w:hAnsi="Symbol" w:cs="Arial" w:hint="default"/>
+      </w:rPr>
+    </w:lvl>
+    <w:lvl w:ilvl="1" w:tplc="04070003" w:tentative="1">
+      <w:start w:val="1"/>
+      <w:numFmt w:val="bullet"/>
+      <w:lvlText w:val="o"/>
+      <w:lvlJc w:val="left"/>
+      <w:pPr>
+        <w:ind w:left="1440" w:hanging="360"/>
+      </w:pPr>
+      <w:rPr>
+        <w:rFonts w:ascii="Courier New" w:hAnsi="Courier New" w:cs="Courier New" w:hint="default"/>
+      </w:rPr>
+    </w:lvl>
+    <w:lvl w:ilvl="2" w:tplc="04070005" w:tentative="1">
+      <w:start w:val="1"/>
+      <w:numFmt w:val="bullet"/>
+      <w:lvlText w:val=""/>
+      <w:lvlJc w:val="left"/>
+      <w:pPr>
+        <w:ind w:left="2160" w:hanging="360"/>
+      </w:pPr>
+      <w:rPr>
+        <w:rFonts w:ascii="Wingdings" w:hAnsi="Wingdings" w:hint="default"/>
+      </w:rPr>
+    </w:lvl>
+    <w:lvl w:ilvl="3" w:tplc="04070001" w:tentative="1">
+      <w:start w:val="1"/>
+      <w:numFmt w:val="bullet"/>
+      <w:lvlText w:val=""/>
+      <w:lvlJc w:val="left"/>
+      <w:pPr>
+        <w:ind w:left="2880" w:hanging="360"/>
+      </w:pPr>
+      <w:rPr>
+        <w:rFonts w:ascii="Symbol" w:hAnsi="Symbol" w:hint="default"/>
+      </w:rPr>
+    </w:lvl>
+    <w:lvl w:ilvl="4" w:tplc="04070003" w:tentative="1">
+      <w:start w:val="1"/>
+      <w:numFmt w:val="bullet"/>
+      <w:lvlText w:val="o"/>
+      <w:lvlJc w:val="left"/>
+      <w:pPr>
+        <w:ind w:left="3600" w:hanging="360"/>
+      </w:pPr>
+      <w:rPr>
+        <w:rFonts w:ascii="Courier New" w:hAnsi="Courier New" w:cs="Courier New" w:hint="default"/>
+      </w:rPr>
+    </w:lvl>
+    <w:lvl w:ilvl="5" w:tplc="04070005" w:tentative="1">
+      <w:start w:val="1"/>
+      <w:numFmt w:val="bullet"/>
+      <w:lvlText w:val=""/>
+      <w:lvlJc w:val="left"/>
+      <w:pPr>
+        <w:ind w:left="4320" w:hanging="360"/>
+      </w:pPr>
+      <w:rPr>
+        <w:rFonts w:ascii="Wingdings" w:hAnsi="Wingdings" w:hint="default"/>
+      </w:rPr>
+    </w:lvl>
+    <w:lvl w:ilvl="6" w:tplc="04070001" w:tentative="1">
+      <w:start w:val="1"/>
+      <w:numFmt w:val="bullet"/>
+      <w:lvlText w:val=""/>
+      <w:lvlJc w:val="left"/>
+      <w:pPr>
+        <w:ind w:left="5040" w:hanging="360"/>
+      </w:pPr>
+      <w:rPr>
+        <w:rFonts w:ascii="Symbol" w:hAnsi="Symbol" w:hint="default"/>
+      </w:rPr>
+    </w:lvl>
+    <w:lvl w:ilvl="7" w:tplc="04070003" w:tentative="1">
+      <w:start w:val="1"/>
+      <w:numFmt w:val="bullet"/>
+      <w:lvlText w:val="o"/>
+      <w:lvlJc w:val="left"/>
+      <w:pPr>
+        <w:ind w:left="5760" w:hanging="360"/>
+      </w:pPr>
+      <w:rPr>
+        <w:rFonts w:ascii="Courier New" w:hAnsi="Courier New" w:cs="Courier New" w:hint="default"/>
+      </w:rPr>
+    </w:lvl>
+    <w:lvl w:ilvl="8" w:tplc="04070005" w:tentative="1">
+      <w:start w:val="1"/>
+      <w:numFmt w:val="bullet"/>
+      <w:lvlText w:val=""/>
+      <w:lvlJc w:val="left"/>
+      <w:pPr>
+        <w:ind w:left="6480" w:hanging="360"/>
+      </w:pPr>
+      <w:rPr>
+        <w:rFonts w:ascii="Wingdings" w:hAnsi="Wingdings" w:hint="default"/>
+      </w:rPr>
+    </w:lvl>
+  </w:abstractNum>
+  <w:abstractNum w:abstractNumId="4" w15:restartNumberingAfterBreak="0">
+    <w:nsid w:val="57187CBF"/>
+    <w:multiLevelType w:val="hybridMultilevel"/>
+    <w:tmpl w:val="D7BA9766"/>
+    <w:lvl w:ilvl="0" w:tplc="04070001">
+      <w:start w:val="1"/>
+      <w:numFmt w:val="bullet"/>
+      <w:lvlText w:val=""/>
+      <w:lvlJc w:val="left"/>
+      <w:pPr>
+        <w:ind w:left="720" w:hanging="360"/>
+      </w:pPr>
+      <w:rPr>
+        <w:rFonts w:ascii="Symbol" w:hAnsi="Symbol" w:hint="default"/>
+      </w:rPr>
+    </w:lvl>
+    <w:lvl w:ilvl="1" w:tplc="04070003" w:tentative="1">
+      <w:start w:val="1"/>
+      <w:numFmt w:val="bullet"/>
+      <w:lvlText w:val="o"/>
+      <w:lvlJc w:val="left"/>
+      <w:pPr>
+        <w:ind w:left="1440" w:hanging="360"/>
+      </w:pPr>
+      <w:rPr>
+        <w:rFonts w:ascii="Courier New" w:hAnsi="Courier New" w:cs="Courier New" w:hint="default"/>
+      </w:rPr>
+    </w:lvl>
+    <w:lvl w:ilvl="2" w:tplc="04070005" w:tentative="1">
+      <w:start w:val="1"/>
+      <w:numFmt w:val="bullet"/>
+      <w:lvlText w:val=""/>
+      <w:lvlJc w:val="left"/>
+      <w:pPr>
+        <w:ind w:left="2160" w:hanging="360"/>
+      </w:pPr>
+      <w:rPr>
+        <w:rFonts w:ascii="Wingdings" w:hAnsi="Wingdings" w:hint="default"/>
+      </w:rPr>
+    </w:lvl>
+    <w:lvl w:ilvl="3" w:tplc="04070001" w:tentative="1">
+      <w:start w:val="1"/>
+      <w:numFmt w:val="bullet"/>
+      <w:lvlText w:val=""/>
+      <w:lvlJc w:val="left"/>
+      <w:pPr>
+        <w:ind w:left="2880" w:hanging="360"/>
+      </w:pPr>
+      <w:rPr>
+        <w:rFonts w:ascii="Symbol" w:hAnsi="Symbol" w:hint="default"/>
+      </w:rPr>
+    </w:lvl>
+    <w:lvl w:ilvl="4" w:tplc="04070003" w:tentative="1">
+      <w:start w:val="1"/>
+      <w:numFmt w:val="bullet"/>
+      <w:lvlText w:val="o"/>
+      <w:lvlJc w:val="left"/>
+      <w:pPr>
+        <w:ind w:left="3600" w:hanging="360"/>
+      </w:pPr>
+      <w:rPr>
+        <w:rFonts w:ascii="Courier New" w:hAnsi="Courier New" w:cs="Courier New" w:hint="default"/>
+      </w:rPr>
+    </w:lvl>
+    <w:lvl w:ilvl="5" w:tplc="04070005" w:tentative="1">
+      <w:start w:val="1"/>
+      <w:numFmt w:val="bullet"/>
+      <w:lvlText w:val=""/>
+      <w:lvlJc w:val="left"/>
+      <w:pPr>
+        <w:ind w:left="4320" w:hanging="360"/>
+      </w:pPr>
+      <w:rPr>
+        <w:rFonts w:ascii="Wingdings" w:hAnsi="Wingdings" w:hint="default"/>
+      </w:rPr>
+    </w:lvl>
+    <w:lvl w:ilvl="6" w:tplc="04070001" w:tentative="1">
+      <w:start w:val="1"/>
+      <w:numFmt w:val="bullet"/>
+      <w:lvlText w:val=""/>
+      <w:lvlJc w:val="left"/>
+      <w:pPr>
+        <w:ind w:left="5040" w:hanging="360"/>
+      </w:pPr>
+      <w:rPr>
+        <w:rFonts w:ascii="Symbol" w:hAnsi="Symbol" w:hint="default"/>
+      </w:rPr>
+    </w:lvl>
+    <w:lvl w:ilvl="7" w:tplc="04070003" w:tentative="1">
+      <w:start w:val="1"/>
+      <w:numFmt w:val="bullet"/>
+      <w:lvlText w:val="o"/>
+      <w:lvlJc w:val="left"/>
+      <w:pPr>
+        <w:ind w:left="5760" w:hanging="360"/>
+      </w:pPr>
+      <w:rPr>
+        <w:rFonts w:ascii="Courier New" w:hAnsi="Courier New" w:cs="Courier New" w:hint="default"/>
+      </w:rPr>
+    </w:lvl>
+    <w:lvl w:ilvl="8" w:tplc="04070005" w:tentative="1">
+      <w:start w:val="1"/>
+      <w:numFmt w:val="bullet"/>
+      <w:lvlText w:val=""/>
+      <w:lvlJc w:val="left"/>
+      <w:pPr>
+        <w:ind w:left="6480" w:hanging="360"/>
+      </w:pPr>
+      <w:rPr>
+        <w:rFonts w:ascii="Wingdings" w:hAnsi="Wingdings" w:hint="default"/>
+      </w:rPr>
+    </w:lvl>
+  </w:abstractNum>
+  <w:abstractNum w:abstractNumId="5" w15:restartNumberingAfterBreak="0">
     <w:nsid w:val="7CA758F8"/>
     <w:multiLevelType w:val="hybridMultilevel"/>
     <w:tmpl w:val="E6A600E0"/>
@@ -3272,9 +6789,15 @@
     <w:abstractNumId w:val="0"/>
   </w:num>
   <w:num w:numId="3" w16cid:durableId="1731464244">
+    <w:abstractNumId w:val="5"/>
+  </w:num>
+  <w:num w:numId="4" w16cid:durableId="1617515923">
+    <w:abstractNumId w:val="4"/>
+  </w:num>
+  <w:num w:numId="5" w16cid:durableId="342097945">
     <w:abstractNumId w:val="3"/>
   </w:num>
-  <w:num w:numId="4" w16cid:durableId="1617515923">
+  <w:num w:numId="6" w16cid:durableId="1686327559">
     <w:abstractNumId w:val="2"/>
   </w:num>
 </w:numbering>
@@ -3681,6 +7204,49 @@
     <w:name w:val="Normal"/>
     <w:qFormat/>
   </w:style>
+  <w:style w:type="paragraph" w:styleId="berschrift1">
+    <w:name w:val="heading 1"/>
+    <w:basedOn w:val="Standard"/>
+    <w:next w:val="Standard"/>
+    <w:link w:val="berschrift1Zchn"/>
+    <w:uiPriority w:val="9"/>
+    <w:qFormat/>
+    <w:rsid w:val="00CA4C03"/>
+    <w:pPr>
+      <w:keepNext/>
+      <w:keepLines/>
+      <w:spacing w:before="240" w:after="0"/>
+      <w:outlineLvl w:val="0"/>
+    </w:pPr>
+    <w:rPr>
+      <w:rFonts w:asciiTheme="majorHAnsi" w:eastAsiaTheme="majorEastAsia" w:hAnsiTheme="majorHAnsi" w:cstheme="majorBidi"/>
+      <w:color w:val="2F5496" w:themeColor="accent1" w:themeShade="BF"/>
+      <w:sz w:val="32"/>
+      <w:szCs w:val="32"/>
+    </w:rPr>
+  </w:style>
+  <w:style w:type="paragraph" w:styleId="berschrift2">
+    <w:name w:val="heading 2"/>
+    <w:basedOn w:val="Standard"/>
+    <w:next w:val="Standard"/>
+    <w:link w:val="berschrift2Zchn"/>
+    <w:uiPriority w:val="9"/>
+    <w:unhideWhenUsed/>
+    <w:qFormat/>
+    <w:rsid w:val="00CA4C03"/>
+    <w:pPr>
+      <w:keepNext/>
+      <w:keepLines/>
+      <w:spacing w:before="40" w:after="0"/>
+      <w:outlineLvl w:val="1"/>
+    </w:pPr>
+    <w:rPr>
+      <w:rFonts w:asciiTheme="majorHAnsi" w:eastAsiaTheme="majorEastAsia" w:hAnsiTheme="majorHAnsi" w:cstheme="majorBidi"/>
+      <w:color w:val="2F5496" w:themeColor="accent1" w:themeShade="BF"/>
+      <w:sz w:val="26"/>
+      <w:szCs w:val="26"/>
+    </w:rPr>
+  </w:style>
   <w:style w:type="character" w:default="1" w:styleId="Absatz-Standardschriftart">
     <w:name w:val="Default Paragraph Font"/>
     <w:uiPriority w:val="1"/>
@@ -3743,6 +7309,43 @@
       <w:szCs w:val="20"/>
       <w:lang w:eastAsia="de-DE"/>
       <w14:ligatures w14:val="none"/>
+    </w:rPr>
+  </w:style>
+  <w:style w:type="paragraph" w:styleId="Listenabsatz">
+    <w:name w:val="List Paragraph"/>
+    <w:basedOn w:val="Standard"/>
+    <w:uiPriority w:val="34"/>
+    <w:qFormat/>
+    <w:rsid w:val="005D6056"/>
+    <w:pPr>
+      <w:ind w:left="720"/>
+      <w:contextualSpacing/>
+    </w:pPr>
+  </w:style>
+  <w:style w:type="character" w:customStyle="1" w:styleId="berschrift1Zchn">
+    <w:name w:val="Überschrift 1 Zchn"/>
+    <w:basedOn w:val="Absatz-Standardschriftart"/>
+    <w:link w:val="berschrift1"/>
+    <w:uiPriority w:val="9"/>
+    <w:rsid w:val="00CA4C03"/>
+    <w:rPr>
+      <w:rFonts w:asciiTheme="majorHAnsi" w:eastAsiaTheme="majorEastAsia" w:hAnsiTheme="majorHAnsi" w:cstheme="majorBidi"/>
+      <w:color w:val="2F5496" w:themeColor="accent1" w:themeShade="BF"/>
+      <w:sz w:val="32"/>
+      <w:szCs w:val="32"/>
+    </w:rPr>
+  </w:style>
+  <w:style w:type="character" w:customStyle="1" w:styleId="berschrift2Zchn">
+    <w:name w:val="Überschrift 2 Zchn"/>
+    <w:basedOn w:val="Absatz-Standardschriftart"/>
+    <w:link w:val="berschrift2"/>
+    <w:uiPriority w:val="9"/>
+    <w:rsid w:val="00CA4C03"/>
+    <w:rPr>
+      <w:rFonts w:asciiTheme="majorHAnsi" w:eastAsiaTheme="majorEastAsia" w:hAnsiTheme="majorHAnsi" w:cstheme="majorBidi"/>
+      <w:color w:val="2F5496" w:themeColor="accent1" w:themeShade="BF"/>
+      <w:sz w:val="26"/>
+      <w:szCs w:val="26"/>
     </w:rPr>
   </w:style>
 </w:styles>

</xml_diff>